<commit_message>
Updated the domain model, data dictionary, srs,
also updated use case description and removal of actor user to simplify
domain model
</commit_message>
<xml_diff>
--- a/Documentation/Group1SRS.docx
+++ b/Documentation/Group1SRS.docx
@@ -594,8 +594,6 @@
           <w:rFonts w:ascii="Arial" w:hAnsi="Arial" w:cs="Arial"/>
         </w:rPr>
       </w:pPr>
-      <w:bookmarkStart w:id="0" w:name="_GoBack"/>
-      <w:bookmarkEnd w:id="0"/>
     </w:p>
     <w:p>
       <w:pPr>
@@ -2315,14 +2313,7 @@
           <w:noProof/>
         </w:rPr>
         <w:tab/>
-        <w:t>3.1.</w:t>
-      </w:r>
-      <w:r>
-        <w:rPr>
-          <w:rFonts w:ascii="Arial" w:hAnsi="Arial" w:cs="Arial"/>
-          <w:noProof/>
-        </w:rPr>
-        <w:t>3</w:t>
+        <w:t>3.1.3</w:t>
       </w:r>
       <w:r>
         <w:rPr>
@@ -2393,14 +2384,7 @@
           <w:rFonts w:ascii="Arial" w:hAnsi="Arial" w:cs="Arial"/>
           <w:noProof/>
         </w:rPr>
-        <w:t>3.1.</w:t>
-      </w:r>
-      <w:r>
-        <w:rPr>
-          <w:rFonts w:ascii="Arial" w:hAnsi="Arial" w:cs="Arial"/>
-          <w:noProof/>
-        </w:rPr>
-        <w:t>3</w:t>
+        <w:t>3.1.3</w:t>
       </w:r>
       <w:r>
         <w:rPr>
@@ -2524,14 +2508,7 @@
           <w:rFonts w:ascii="Arial" w:hAnsi="Arial" w:cs="Arial"/>
           <w:noProof/>
         </w:rPr>
-        <w:t>1</w:t>
-      </w:r>
-      <w:r>
-        <w:rPr>
-          <w:rFonts w:ascii="Arial" w:hAnsi="Arial" w:cs="Arial"/>
-          <w:noProof/>
-        </w:rPr>
-        <w:t>7</w:t>
+        <w:t>17</w:t>
       </w:r>
     </w:p>
     <w:p>
@@ -2663,14 +2640,14 @@
           <w:rFonts w:cs="Arial"/>
         </w:rPr>
       </w:pPr>
-      <w:bookmarkStart w:id="1" w:name="_Toc456598586"/>
+      <w:bookmarkStart w:id="0" w:name="_Toc456598586"/>
       <w:r>
         <w:rPr>
           <w:rFonts w:cs="Arial"/>
         </w:rPr>
         <w:t>Introduction</w:t>
       </w:r>
-      <w:bookmarkEnd w:id="1"/>
+      <w:bookmarkEnd w:id="0"/>
     </w:p>
     <w:p>
       <w:pPr>
@@ -2680,14 +2657,14 @@
           <w:rFonts w:cs="Arial"/>
         </w:rPr>
       </w:pPr>
-      <w:bookmarkStart w:id="2" w:name="_Toc456598587"/>
+      <w:bookmarkStart w:id="1" w:name="_Toc456598587"/>
       <w:r>
         <w:rPr>
           <w:rFonts w:cs="Arial"/>
         </w:rPr>
         <w:t>Purpose</w:t>
       </w:r>
-      <w:bookmarkEnd w:id="2"/>
+      <w:bookmarkEnd w:id="1"/>
     </w:p>
     <w:p>
       <w:pPr>
@@ -2766,14 +2743,14 @@
           <w:rFonts w:cs="Arial"/>
         </w:rPr>
       </w:pPr>
-      <w:bookmarkStart w:id="3" w:name="_Toc456598588"/>
+      <w:bookmarkStart w:id="2" w:name="_Toc456598588"/>
       <w:r>
         <w:rPr>
           <w:rFonts w:cs="Arial"/>
         </w:rPr>
         <w:t>Scope</w:t>
       </w:r>
-      <w:bookmarkEnd w:id="3"/>
+      <w:bookmarkEnd w:id="2"/>
     </w:p>
     <w:p>
       <w:pPr>
@@ -3426,14 +3403,14 @@
           <w:rFonts w:cs="Arial"/>
         </w:rPr>
       </w:pPr>
-      <w:bookmarkStart w:id="4" w:name="_Toc456598589"/>
+      <w:bookmarkStart w:id="3" w:name="_Toc456598589"/>
       <w:r>
         <w:rPr>
           <w:rFonts w:cs="Arial"/>
         </w:rPr>
         <w:t>Definitions, Acronyms and Abbreviations</w:t>
       </w:r>
-      <w:bookmarkEnd w:id="4"/>
+      <w:bookmarkEnd w:id="3"/>
     </w:p>
     <w:p>
       <w:pPr>
@@ -3465,7 +3442,7 @@
           <w:rFonts w:cs="Arial"/>
         </w:rPr>
       </w:pPr>
-      <w:bookmarkStart w:id="5" w:name="_Toc456598590"/>
+      <w:bookmarkStart w:id="4" w:name="_Toc456598590"/>
       <w:r>
         <w:rPr>
           <w:rFonts w:cs="Arial"/>
@@ -3473,7 +3450,7 @@
         <w:lastRenderedPageBreak/>
         <w:t>References</w:t>
       </w:r>
-      <w:bookmarkEnd w:id="5"/>
+      <w:bookmarkEnd w:id="4"/>
     </w:p>
     <w:p>
       <w:pPr>
@@ -3506,14 +3483,14 @@
           <w:rFonts w:cs="Arial"/>
         </w:rPr>
       </w:pPr>
-      <w:bookmarkStart w:id="6" w:name="_Toc456598591"/>
+      <w:bookmarkStart w:id="5" w:name="_Toc456598591"/>
       <w:r>
         <w:rPr>
           <w:rFonts w:cs="Arial"/>
         </w:rPr>
         <w:t>Overview</w:t>
       </w:r>
-      <w:bookmarkEnd w:id="6"/>
+      <w:bookmarkEnd w:id="5"/>
     </w:p>
     <w:p>
       <w:pPr>
@@ -3613,14 +3590,14 @@
           <w:rFonts w:cs="Arial"/>
         </w:rPr>
       </w:pPr>
-      <w:bookmarkStart w:id="7" w:name="_Toc456598592"/>
+      <w:bookmarkStart w:id="6" w:name="_Toc456598592"/>
       <w:r>
         <w:rPr>
           <w:rFonts w:cs="Arial"/>
         </w:rPr>
         <w:t>Overall Description</w:t>
       </w:r>
-      <w:bookmarkEnd w:id="7"/>
+      <w:bookmarkEnd w:id="6"/>
     </w:p>
     <w:p>
       <w:pPr>
@@ -4784,7 +4761,7 @@
         <w:rPr>
           <w:rFonts w:ascii="Arial" w:hAnsi="Arial" w:cs="Arial"/>
         </w:rPr>
-        <w:t xml:space="preserve">This section captures functionalities that the Conference Management System provides for users to execute a variety of actions depending on their roles. Different roles include Administrator, Program Committee Chairs, Program Committee and normal users. This section also includes functionalities that would be executed by the system to assign roles to users. </w:t>
+        <w:t xml:space="preserve">This section captures functionalities that the Conference Management System provides for users to execute a variety of actions depending on their roles. Different roles include Administrator, Program Committee Chairs, Program Committee and normal users. </w:t>
       </w:r>
     </w:p>
     <w:p>
@@ -8416,16 +8393,69 @@
         <w:jc w:val="both"/>
         <w:rPr>
           <w:rFonts w:ascii="Arial" w:hAnsi="Arial" w:cs="Arial"/>
+          <w:b/>
+        </w:rPr>
+      </w:pPr>
+      <w:r>
+        <w:rPr>
+          <w:rFonts w:ascii="Arial" w:hAnsi="Arial" w:cs="Arial"/>
+          <w:b/>
+        </w:rPr>
+        <w:lastRenderedPageBreak/>
+        <w:t>3.1.2 Paper Management Subsystem</w:t>
+      </w:r>
+    </w:p>
+    <w:p>
+      <w:pPr>
+        <w:jc w:val="both"/>
+        <w:rPr>
+          <w:rFonts w:ascii="Arial" w:hAnsi="Arial" w:cs="Arial"/>
+        </w:rPr>
+      </w:pPr>
+      <w:r>
+        <w:rPr>
+          <w:rFonts w:ascii="Arial" w:hAnsi="Arial" w:cs="Arial"/>
+        </w:rPr>
+        <w:t xml:space="preserve">This section captures the functionalities that the Conference Management System provides to the users to manage research papers, including submission of research papers, assignment of research papers to the reviewers. </w:t>
+      </w:r>
+    </w:p>
+    <w:p>
+      <w:pPr>
+        <w:jc w:val="both"/>
+        <w:rPr>
+          <w:rFonts w:ascii="Arial" w:hAnsi="Arial" w:cs="Arial"/>
           <w:i/>
         </w:rPr>
       </w:pPr>
-      <w:r>
+    </w:p>
+    <w:p>
+      <w:pPr>
+        <w:jc w:val="both"/>
         <w:rPr>
           <w:rFonts w:ascii="Arial" w:hAnsi="Arial" w:cs="Arial"/>
           <w:i/>
         </w:rPr>
-        <w:lastRenderedPageBreak/>
-        <w:t>3.1.1.4 System side</w:t>
+      </w:pPr>
+      <w:r>
+        <w:rPr>
+          <w:rFonts w:ascii="Arial" w:hAnsi="Arial" w:cs="Arial"/>
+          <w:i/>
+        </w:rPr>
+        <w:t>3.1.2.1 Paper submission</w:t>
+      </w:r>
+    </w:p>
+    <w:p>
+      <w:pPr>
+        <w:jc w:val="both"/>
+        <w:rPr>
+          <w:rFonts w:ascii="Arial" w:hAnsi="Arial" w:cs="Arial"/>
+        </w:rPr>
+      </w:pPr>
+      <w:r>
+        <w:rPr>
+          <w:rFonts w:ascii="Arial" w:hAnsi="Arial" w:cs="Arial"/>
+        </w:rPr>
+        <w:t>This section includes functionalities for the users to submit papers to the system.</w:t>
       </w:r>
     </w:p>
     <w:tbl>
@@ -8468,7 +8498,7 @@
                 <w:sz w:val="20"/>
                 <w:szCs w:val="20"/>
               </w:rPr>
-              <w:t xml:space="preserve"> F_3.1.1.4_01</w:t>
+              <w:t xml:space="preserve"> F_3.1.2.1_01</w:t>
             </w:r>
           </w:p>
         </w:tc>
@@ -8542,15 +8572,250 @@
                 <w:sz w:val="20"/>
                 <w:szCs w:val="20"/>
               </w:rPr>
-              <w:t>Description:</w:t>
-            </w:r>
-            <w:r>
-              <w:rPr>
-                <w:rFonts w:ascii="Arial" w:hAnsi="Arial" w:cs="Arial"/>
-                <w:sz w:val="20"/>
-                <w:szCs w:val="20"/>
-              </w:rPr>
-              <w:t xml:space="preserve"> The system should automatically assign a user the role “Author” when the user submits a paper.  The role “Author” can access more functionality in the system, for example modifying paper submissions. This is essential for a user who has submitted a paper. </w:t>
+              <w:t xml:space="preserve">Description: </w:t>
+            </w:r>
+            <w:r>
+              <w:rPr>
+                <w:rFonts w:ascii="Arial" w:hAnsi="Arial" w:cs="Arial"/>
+                <w:sz w:val="20"/>
+                <w:szCs w:val="20"/>
+              </w:rPr>
+              <w:t>The system should allow existing users to submit papers to the system. User who submits a paper will automatically be assigned the role of author. During submission of papers, authors are to fill in forms about the details of the paper and also information about the author.</w:t>
+            </w:r>
+          </w:p>
+          <w:p>
+            <w:pPr>
+              <w:pStyle w:val="ListParagraph"/>
+              <w:numPr>
+                <w:ilvl w:val="0"/>
+                <w:numId w:val="3"/>
+              </w:numPr>
+              <w:spacing w:after="0" w:line="240" w:lineRule="auto"/>
+              <w:jc w:val="both"/>
+              <w:rPr>
+                <w:rFonts w:ascii="Arial" w:hAnsi="Arial" w:cs="Arial"/>
+                <w:sz w:val="20"/>
+                <w:szCs w:val="20"/>
+              </w:rPr>
+            </w:pPr>
+            <w:r>
+              <w:rPr>
+                <w:rFonts w:ascii="Arial" w:hAnsi="Arial" w:cs="Arial"/>
+                <w:sz w:val="20"/>
+                <w:szCs w:val="20"/>
+              </w:rPr>
+              <w:t>Information of author includes</w:t>
+            </w:r>
+          </w:p>
+          <w:p>
+            <w:pPr>
+              <w:pStyle w:val="ListParagraph"/>
+              <w:numPr>
+                <w:ilvl w:val="0"/>
+                <w:numId w:val="4"/>
+              </w:numPr>
+              <w:spacing w:after="0" w:line="240" w:lineRule="auto"/>
+              <w:jc w:val="both"/>
+              <w:rPr>
+                <w:rFonts w:ascii="Arial" w:hAnsi="Arial" w:cs="Arial"/>
+                <w:sz w:val="20"/>
+                <w:szCs w:val="20"/>
+              </w:rPr>
+            </w:pPr>
+            <w:r>
+              <w:rPr>
+                <w:rFonts w:ascii="Arial" w:hAnsi="Arial" w:cs="Arial"/>
+                <w:sz w:val="20"/>
+                <w:szCs w:val="20"/>
+              </w:rPr>
+              <w:t>First Name</w:t>
+            </w:r>
+          </w:p>
+          <w:p>
+            <w:pPr>
+              <w:pStyle w:val="ListParagraph"/>
+              <w:numPr>
+                <w:ilvl w:val="0"/>
+                <w:numId w:val="4"/>
+              </w:numPr>
+              <w:spacing w:after="0" w:line="240" w:lineRule="auto"/>
+              <w:jc w:val="both"/>
+              <w:rPr>
+                <w:rFonts w:ascii="Arial" w:hAnsi="Arial" w:cs="Arial"/>
+                <w:sz w:val="20"/>
+                <w:szCs w:val="20"/>
+              </w:rPr>
+            </w:pPr>
+            <w:r>
+              <w:rPr>
+                <w:rFonts w:ascii="Arial" w:hAnsi="Arial" w:cs="Arial"/>
+                <w:sz w:val="20"/>
+                <w:szCs w:val="20"/>
+              </w:rPr>
+              <w:t>Last Name</w:t>
+            </w:r>
+          </w:p>
+          <w:p>
+            <w:pPr>
+              <w:pStyle w:val="ListParagraph"/>
+              <w:numPr>
+                <w:ilvl w:val="0"/>
+                <w:numId w:val="4"/>
+              </w:numPr>
+              <w:spacing w:after="0" w:line="240" w:lineRule="auto"/>
+              <w:jc w:val="both"/>
+              <w:rPr>
+                <w:rFonts w:ascii="Arial" w:hAnsi="Arial" w:cs="Arial"/>
+                <w:sz w:val="20"/>
+                <w:szCs w:val="20"/>
+              </w:rPr>
+            </w:pPr>
+            <w:r>
+              <w:rPr>
+                <w:rFonts w:ascii="Arial" w:hAnsi="Arial" w:cs="Arial"/>
+                <w:sz w:val="20"/>
+                <w:szCs w:val="20"/>
+              </w:rPr>
+              <w:t>Email</w:t>
+            </w:r>
+          </w:p>
+          <w:p>
+            <w:pPr>
+              <w:pStyle w:val="ListParagraph"/>
+              <w:numPr>
+                <w:ilvl w:val="0"/>
+                <w:numId w:val="4"/>
+              </w:numPr>
+              <w:spacing w:after="0" w:line="240" w:lineRule="auto"/>
+              <w:jc w:val="both"/>
+              <w:rPr>
+                <w:rFonts w:ascii="Arial" w:hAnsi="Arial" w:cs="Arial"/>
+                <w:sz w:val="20"/>
+                <w:szCs w:val="20"/>
+              </w:rPr>
+            </w:pPr>
+            <w:r>
+              <w:rPr>
+                <w:rFonts w:ascii="Arial" w:hAnsi="Arial" w:cs="Arial"/>
+                <w:sz w:val="20"/>
+                <w:szCs w:val="20"/>
+              </w:rPr>
+              <w:t>University</w:t>
+            </w:r>
+          </w:p>
+          <w:p>
+            <w:pPr>
+              <w:pStyle w:val="ListParagraph"/>
+              <w:numPr>
+                <w:ilvl w:val="0"/>
+                <w:numId w:val="3"/>
+              </w:numPr>
+              <w:spacing w:after="0" w:line="240" w:lineRule="auto"/>
+              <w:jc w:val="both"/>
+              <w:rPr>
+                <w:rFonts w:ascii="Arial" w:hAnsi="Arial" w:cs="Arial"/>
+                <w:sz w:val="20"/>
+                <w:szCs w:val="20"/>
+              </w:rPr>
+            </w:pPr>
+            <w:r>
+              <w:rPr>
+                <w:rFonts w:ascii="Arial" w:hAnsi="Arial" w:cs="Arial"/>
+                <w:sz w:val="20"/>
+                <w:szCs w:val="20"/>
+              </w:rPr>
+              <w:t>Information of paper includes</w:t>
+            </w:r>
+          </w:p>
+          <w:p>
+            <w:pPr>
+              <w:pStyle w:val="ListParagraph"/>
+              <w:numPr>
+                <w:ilvl w:val="0"/>
+                <w:numId w:val="5"/>
+              </w:numPr>
+              <w:spacing w:after="0" w:line="240" w:lineRule="auto"/>
+              <w:jc w:val="both"/>
+              <w:rPr>
+                <w:rFonts w:ascii="Arial" w:hAnsi="Arial" w:cs="Arial"/>
+                <w:sz w:val="20"/>
+                <w:szCs w:val="20"/>
+              </w:rPr>
+            </w:pPr>
+            <w:r>
+              <w:rPr>
+                <w:rFonts w:ascii="Arial" w:hAnsi="Arial" w:cs="Arial"/>
+                <w:sz w:val="20"/>
+                <w:szCs w:val="20"/>
+              </w:rPr>
+              <w:t xml:space="preserve">Title </w:t>
+            </w:r>
+          </w:p>
+          <w:p>
+            <w:pPr>
+              <w:pStyle w:val="ListParagraph"/>
+              <w:numPr>
+                <w:ilvl w:val="0"/>
+                <w:numId w:val="5"/>
+              </w:numPr>
+              <w:spacing w:after="0" w:line="240" w:lineRule="auto"/>
+              <w:jc w:val="both"/>
+              <w:rPr>
+                <w:rFonts w:ascii="Arial" w:hAnsi="Arial" w:cs="Arial"/>
+                <w:sz w:val="20"/>
+                <w:szCs w:val="20"/>
+              </w:rPr>
+            </w:pPr>
+            <w:r>
+              <w:rPr>
+                <w:rFonts w:ascii="Arial" w:hAnsi="Arial" w:cs="Arial"/>
+                <w:sz w:val="20"/>
+                <w:szCs w:val="20"/>
+              </w:rPr>
+              <w:t>Abstract</w:t>
+            </w:r>
+          </w:p>
+          <w:p>
+            <w:pPr>
+              <w:pStyle w:val="ListParagraph"/>
+              <w:numPr>
+                <w:ilvl w:val="0"/>
+                <w:numId w:val="5"/>
+              </w:numPr>
+              <w:spacing w:after="0" w:line="240" w:lineRule="auto"/>
+              <w:jc w:val="both"/>
+              <w:rPr>
+                <w:rFonts w:ascii="Arial" w:hAnsi="Arial" w:cs="Arial"/>
+                <w:sz w:val="20"/>
+                <w:szCs w:val="20"/>
+              </w:rPr>
+            </w:pPr>
+            <w:r>
+              <w:rPr>
+                <w:rFonts w:ascii="Arial" w:hAnsi="Arial" w:cs="Arial"/>
+                <w:sz w:val="20"/>
+                <w:szCs w:val="20"/>
+              </w:rPr>
+              <w:t>Keywords</w:t>
+            </w:r>
+          </w:p>
+          <w:p>
+            <w:pPr>
+              <w:jc w:val="both"/>
+              <w:rPr>
+                <w:rFonts w:ascii="Arial" w:hAnsi="Arial" w:cs="Arial"/>
+                <w:sz w:val="20"/>
+                <w:szCs w:val="20"/>
+              </w:rPr>
+            </w:pPr>
+            <w:r>
+              <w:rPr>
+                <w:rFonts w:ascii="Arial" w:hAnsi="Arial" w:cs="Arial"/>
+                <w:sz w:val="20"/>
+                <w:szCs w:val="20"/>
+              </w:rPr>
+              <w:br/>
+              <w:t xml:space="preserve">Authors who submit the paper will fill in details about other authors who have contributed to the paper. Other authors who have contributed to the paper must have an existing account. Authors are permitted to submit an unlimited amount of papers. </w:t>
             </w:r>
           </w:p>
         </w:tc>
@@ -8585,7 +8850,7 @@
                 <w:sz w:val="20"/>
                 <w:szCs w:val="20"/>
               </w:rPr>
-              <w:t xml:space="preserve"> Automatically assign users the role “Author”.</w:t>
+              <w:t xml:space="preserve"> Existing user needs to submit a paper to the system.</w:t>
             </w:r>
           </w:p>
         </w:tc>
@@ -8620,7 +8885,25 @@
                 <w:sz w:val="20"/>
                 <w:szCs w:val="20"/>
               </w:rPr>
-              <w:t>None</w:t>
+              <w:t xml:space="preserve">Client – </w:t>
+            </w:r>
+            <w:proofErr w:type="spellStart"/>
+            <w:r>
+              <w:rPr>
+                <w:rFonts w:ascii="Arial" w:hAnsi="Arial" w:cs="Arial"/>
+                <w:sz w:val="20"/>
+                <w:szCs w:val="20"/>
+              </w:rPr>
+              <w:t>Hoa</w:t>
+            </w:r>
+            <w:proofErr w:type="spellEnd"/>
+            <w:r>
+              <w:rPr>
+                <w:rFonts w:ascii="Arial" w:hAnsi="Arial" w:cs="Arial"/>
+                <w:sz w:val="20"/>
+                <w:szCs w:val="20"/>
+              </w:rPr>
+              <w:t xml:space="preserve"> Dam</w:t>
             </w:r>
           </w:p>
         </w:tc>
@@ -8655,42 +8938,42 @@
                 <w:sz w:val="20"/>
                 <w:szCs w:val="20"/>
               </w:rPr>
-              <w:t xml:space="preserve"> System automatically assigns the role “Author” to the user.  </w:t>
-            </w:r>
-          </w:p>
-        </w:tc>
-      </w:tr>
-      <w:tr>
-        <w:tc>
-          <w:tcPr>
-            <w:tcW w:w="9242" w:type="dxa"/>
-            <w:gridSpan w:val="3"/>
-          </w:tcPr>
-          <w:p>
-            <w:pPr>
-              <w:jc w:val="both"/>
-              <w:rPr>
-                <w:rFonts w:ascii="Arial" w:hAnsi="Arial" w:cs="Arial"/>
-                <w:sz w:val="20"/>
-                <w:szCs w:val="20"/>
-              </w:rPr>
-            </w:pPr>
-            <w:r>
-              <w:rPr>
-                <w:rFonts w:ascii="Arial" w:hAnsi="Arial" w:cs="Arial"/>
-                <w:b/>
-                <w:sz w:val="20"/>
-                <w:szCs w:val="20"/>
-              </w:rPr>
-              <w:t>Dependencies:</w:t>
-            </w:r>
-            <w:r>
-              <w:rPr>
-                <w:rFonts w:ascii="Arial" w:hAnsi="Arial" w:cs="Arial"/>
-                <w:sz w:val="20"/>
-                <w:szCs w:val="20"/>
-              </w:rPr>
-              <w:t xml:space="preserve"> User who is being assigned the role must have an existing account. Refer to F_3.1.1.3_01.</w:t>
+              <w:t xml:space="preserve"> User successfully submits a paper to the system.</w:t>
+            </w:r>
+          </w:p>
+        </w:tc>
+      </w:tr>
+      <w:tr>
+        <w:tc>
+          <w:tcPr>
+            <w:tcW w:w="9242" w:type="dxa"/>
+            <w:gridSpan w:val="3"/>
+          </w:tcPr>
+          <w:p>
+            <w:pPr>
+              <w:jc w:val="both"/>
+              <w:rPr>
+                <w:rFonts w:ascii="Arial" w:hAnsi="Arial" w:cs="Arial"/>
+                <w:sz w:val="20"/>
+                <w:szCs w:val="20"/>
+              </w:rPr>
+            </w:pPr>
+            <w:r>
+              <w:rPr>
+                <w:rFonts w:ascii="Arial" w:hAnsi="Arial" w:cs="Arial"/>
+                <w:b/>
+                <w:sz w:val="20"/>
+                <w:szCs w:val="20"/>
+              </w:rPr>
+              <w:t xml:space="preserve">Dependencies: </w:t>
+            </w:r>
+            <w:r>
+              <w:rPr>
+                <w:rFonts w:ascii="Arial" w:hAnsi="Arial" w:cs="Arial"/>
+                <w:sz w:val="20"/>
+                <w:szCs w:val="20"/>
+              </w:rPr>
+              <w:t>User who submits a paper must have an existing account. Other authors who have contributed to the paper must also have an existing account. Refer to F_3.1.1.3_01.</w:t>
             </w:r>
           </w:p>
         </w:tc>
@@ -8760,7 +9043,31 @@
                 <w:sz w:val="20"/>
                 <w:szCs w:val="20"/>
               </w:rPr>
-              <w:t xml:space="preserve"> Created by Ng </w:t>
+              <w:t xml:space="preserve"> </w:t>
+            </w:r>
+          </w:p>
+          <w:p>
+            <w:pPr>
+              <w:pStyle w:val="ListParagraph"/>
+              <w:numPr>
+                <w:ilvl w:val="0"/>
+                <w:numId w:val="3"/>
+              </w:numPr>
+              <w:spacing w:after="0" w:line="240" w:lineRule="auto"/>
+              <w:jc w:val="both"/>
+              <w:rPr>
+                <w:rFonts w:ascii="Arial" w:hAnsi="Arial" w:cs="Arial"/>
+                <w:sz w:val="20"/>
+                <w:szCs w:val="20"/>
+              </w:rPr>
+            </w:pPr>
+            <w:r>
+              <w:rPr>
+                <w:rFonts w:ascii="Arial" w:hAnsi="Arial" w:cs="Arial"/>
+                <w:sz w:val="20"/>
+                <w:szCs w:val="20"/>
+              </w:rPr>
+              <w:t xml:space="preserve">Created by Ng </w:t>
             </w:r>
             <w:proofErr w:type="spellStart"/>
             <w:r>
@@ -8778,6 +9085,90 @@
                 <w:sz w:val="20"/>
                 <w:szCs w:val="20"/>
               </w:rPr>
+              <w:t xml:space="preserve"> Wee on 29/8/2014</w:t>
+            </w:r>
+          </w:p>
+          <w:p>
+            <w:pPr>
+              <w:pStyle w:val="ListParagraph"/>
+              <w:numPr>
+                <w:ilvl w:val="0"/>
+                <w:numId w:val="3"/>
+              </w:numPr>
+              <w:spacing w:after="0" w:line="240" w:lineRule="auto"/>
+              <w:jc w:val="both"/>
+              <w:rPr>
+                <w:rFonts w:ascii="Arial" w:hAnsi="Arial" w:cs="Arial"/>
+                <w:sz w:val="20"/>
+                <w:szCs w:val="20"/>
+              </w:rPr>
+            </w:pPr>
+            <w:r>
+              <w:rPr>
+                <w:rFonts w:ascii="Arial" w:hAnsi="Arial" w:cs="Arial"/>
+                <w:sz w:val="20"/>
+                <w:szCs w:val="20"/>
+              </w:rPr>
+              <w:t xml:space="preserve">Edited by Ng </w:t>
+            </w:r>
+            <w:proofErr w:type="spellStart"/>
+            <w:r>
+              <w:rPr>
+                <w:rFonts w:ascii="Arial" w:hAnsi="Arial" w:cs="Arial"/>
+                <w:sz w:val="20"/>
+                <w:szCs w:val="20"/>
+              </w:rPr>
+              <w:t>Shien</w:t>
+            </w:r>
+            <w:proofErr w:type="spellEnd"/>
+            <w:r>
+              <w:rPr>
+                <w:rFonts w:ascii="Arial" w:hAnsi="Arial" w:cs="Arial"/>
+                <w:sz w:val="20"/>
+                <w:szCs w:val="20"/>
+              </w:rPr>
+              <w:t xml:space="preserve"> Wee on 3/9/2014</w:t>
+            </w:r>
+          </w:p>
+          <w:p>
+            <w:pPr>
+              <w:pStyle w:val="ListParagraph"/>
+              <w:numPr>
+                <w:ilvl w:val="0"/>
+                <w:numId w:val="3"/>
+              </w:numPr>
+              <w:spacing w:after="0" w:line="240" w:lineRule="auto"/>
+              <w:jc w:val="both"/>
+              <w:rPr>
+                <w:rFonts w:ascii="Arial" w:hAnsi="Arial" w:cs="Arial"/>
+                <w:sz w:val="20"/>
+                <w:szCs w:val="20"/>
+              </w:rPr>
+            </w:pPr>
+            <w:r>
+              <w:rPr>
+                <w:rFonts w:ascii="Arial" w:hAnsi="Arial" w:cs="Arial"/>
+                <w:sz w:val="20"/>
+                <w:szCs w:val="20"/>
+              </w:rPr>
+              <w:t xml:space="preserve">Edited by Ng </w:t>
+            </w:r>
+            <w:proofErr w:type="spellStart"/>
+            <w:r>
+              <w:rPr>
+                <w:rFonts w:ascii="Arial" w:hAnsi="Arial" w:cs="Arial"/>
+                <w:sz w:val="20"/>
+                <w:szCs w:val="20"/>
+              </w:rPr>
+              <w:t>Shien</w:t>
+            </w:r>
+            <w:proofErr w:type="spellEnd"/>
+            <w:r>
+              <w:rPr>
+                <w:rFonts w:ascii="Arial" w:hAnsi="Arial" w:cs="Arial"/>
+                <w:sz w:val="20"/>
+                <w:szCs w:val="20"/>
+              </w:rPr>
               <w:t xml:space="preserve"> Wee on 6/9/2014</w:t>
             </w:r>
           </w:p>
@@ -8792,83 +9183,7 @@
         </w:rPr>
       </w:pPr>
     </w:p>
-    <w:p>
-      <w:pPr>
-        <w:jc w:val="both"/>
-        <w:rPr>
-          <w:rFonts w:ascii="Arial" w:hAnsi="Arial" w:cs="Arial"/>
-        </w:rPr>
-      </w:pPr>
-    </w:p>
-    <w:p>
-      <w:pPr>
-        <w:jc w:val="both"/>
-        <w:rPr>
-          <w:rFonts w:ascii="Arial" w:hAnsi="Arial" w:cs="Arial"/>
-          <w:b/>
-        </w:rPr>
-      </w:pPr>
-      <w:r>
-        <w:rPr>
-          <w:rFonts w:ascii="Arial" w:hAnsi="Arial" w:cs="Arial"/>
-          <w:b/>
-        </w:rPr>
-        <w:t>3.1.2 Paper Management Subsystem</w:t>
-      </w:r>
-    </w:p>
-    <w:p>
-      <w:pPr>
-        <w:jc w:val="both"/>
-        <w:rPr>
-          <w:rFonts w:ascii="Arial" w:hAnsi="Arial" w:cs="Arial"/>
-        </w:rPr>
-      </w:pPr>
-      <w:r>
-        <w:rPr>
-          <w:rFonts w:ascii="Arial" w:hAnsi="Arial" w:cs="Arial"/>
-        </w:rPr>
-        <w:t xml:space="preserve">This section captures the functionalities that the Conference Management System provides to the users to manage research papers, including submission of research papers, assignment of research papers to the reviewers. </w:t>
-      </w:r>
-    </w:p>
-    <w:p>
-      <w:pPr>
-        <w:jc w:val="both"/>
-        <w:rPr>
-          <w:rFonts w:ascii="Arial" w:hAnsi="Arial" w:cs="Arial"/>
-          <w:i/>
-        </w:rPr>
-      </w:pPr>
-    </w:p>
-    <w:p>
-      <w:pPr>
-        <w:jc w:val="both"/>
-        <w:rPr>
-          <w:rFonts w:ascii="Arial" w:hAnsi="Arial" w:cs="Arial"/>
-          <w:i/>
-        </w:rPr>
-      </w:pPr>
-      <w:r>
-        <w:rPr>
-          <w:rFonts w:ascii="Arial" w:hAnsi="Arial" w:cs="Arial"/>
-          <w:i/>
-        </w:rPr>
-        <w:t>3.1.2.1 Paper submission</w:t>
-      </w:r>
-    </w:p>
-    <w:p>
-      <w:pPr>
-        <w:jc w:val="both"/>
-        <w:rPr>
-          <w:rFonts w:ascii="Arial" w:hAnsi="Arial" w:cs="Arial"/>
-        </w:rPr>
-      </w:pPr>
-      <w:r>
-        <w:rPr>
-          <w:rFonts w:ascii="Arial" w:hAnsi="Arial" w:cs="Arial"/>
-        </w:rPr>
-        <w:t>This section includes functionalities for the users to submit papers to the system.</w:t>
-      </w:r>
-    </w:p>
+    <w:p/>
     <w:tbl>
       <w:tblPr>
         <w:tblStyle w:val="TableGrid"/>
@@ -8909,7 +9224,7 @@
                 <w:sz w:val="20"/>
                 <w:szCs w:val="20"/>
               </w:rPr>
-              <w:t xml:space="preserve"> F_3.1.2.1_01</w:t>
+              <w:t xml:space="preserve"> F_3.1.2.1_02</w:t>
             </w:r>
           </w:p>
         </w:tc>
@@ -8991,7 +9306,235 @@
                 <w:sz w:val="20"/>
                 <w:szCs w:val="20"/>
               </w:rPr>
-              <w:t>The system should allow existing users to submit papers to the system. User who submits a paper will automatically be assigned the role of author. During submission of papers, authors are to fill in forms about the details of the paper and also information about the author.</w:t>
+              <w:t xml:space="preserve">The system should allow authors to modify their submissions. Modification includes changing the details of the authors and resubmission of paper. This must be done before the submission deadline. </w:t>
+            </w:r>
+          </w:p>
+        </w:tc>
+      </w:tr>
+      <w:tr>
+        <w:tc>
+          <w:tcPr>
+            <w:tcW w:w="9242" w:type="dxa"/>
+            <w:gridSpan w:val="3"/>
+          </w:tcPr>
+          <w:p>
+            <w:pPr>
+              <w:jc w:val="both"/>
+              <w:rPr>
+                <w:rFonts w:ascii="Arial" w:hAnsi="Arial" w:cs="Arial"/>
+                <w:sz w:val="20"/>
+                <w:szCs w:val="20"/>
+              </w:rPr>
+            </w:pPr>
+            <w:r>
+              <w:rPr>
+                <w:rFonts w:ascii="Arial" w:hAnsi="Arial" w:cs="Arial"/>
+                <w:b/>
+                <w:sz w:val="20"/>
+                <w:szCs w:val="20"/>
+              </w:rPr>
+              <w:t>Rationale:</w:t>
+            </w:r>
+            <w:r>
+              <w:rPr>
+                <w:rFonts w:ascii="Arial" w:hAnsi="Arial" w:cs="Arial"/>
+                <w:sz w:val="20"/>
+                <w:szCs w:val="20"/>
+              </w:rPr>
+              <w:t xml:space="preserve"> Authors to modify their submissions.</w:t>
+            </w:r>
+          </w:p>
+        </w:tc>
+      </w:tr>
+      <w:tr>
+        <w:tc>
+          <w:tcPr>
+            <w:tcW w:w="9242" w:type="dxa"/>
+            <w:gridSpan w:val="3"/>
+          </w:tcPr>
+          <w:p>
+            <w:pPr>
+              <w:jc w:val="both"/>
+              <w:rPr>
+                <w:rFonts w:ascii="Arial" w:hAnsi="Arial" w:cs="Arial"/>
+                <w:sz w:val="20"/>
+                <w:szCs w:val="20"/>
+              </w:rPr>
+            </w:pPr>
+            <w:r>
+              <w:rPr>
+                <w:rFonts w:ascii="Arial" w:hAnsi="Arial" w:cs="Arial"/>
+                <w:b/>
+                <w:sz w:val="20"/>
+                <w:szCs w:val="20"/>
+              </w:rPr>
+              <w:t xml:space="preserve">Source: </w:t>
+            </w:r>
+            <w:r>
+              <w:rPr>
+                <w:rFonts w:ascii="Arial" w:hAnsi="Arial" w:cs="Arial"/>
+                <w:sz w:val="20"/>
+                <w:szCs w:val="20"/>
+              </w:rPr>
+              <w:t xml:space="preserve">Client – </w:t>
+            </w:r>
+            <w:proofErr w:type="spellStart"/>
+            <w:r>
+              <w:rPr>
+                <w:rFonts w:ascii="Arial" w:hAnsi="Arial" w:cs="Arial"/>
+                <w:sz w:val="20"/>
+                <w:szCs w:val="20"/>
+              </w:rPr>
+              <w:t>Hoa</w:t>
+            </w:r>
+            <w:proofErr w:type="spellEnd"/>
+            <w:r>
+              <w:rPr>
+                <w:rFonts w:ascii="Arial" w:hAnsi="Arial" w:cs="Arial"/>
+                <w:sz w:val="20"/>
+                <w:szCs w:val="20"/>
+              </w:rPr>
+              <w:t xml:space="preserve"> Dam</w:t>
+            </w:r>
+          </w:p>
+        </w:tc>
+      </w:tr>
+      <w:tr>
+        <w:tc>
+          <w:tcPr>
+            <w:tcW w:w="9242" w:type="dxa"/>
+            <w:gridSpan w:val="3"/>
+          </w:tcPr>
+          <w:p>
+            <w:pPr>
+              <w:jc w:val="both"/>
+              <w:rPr>
+                <w:rFonts w:ascii="Arial" w:hAnsi="Arial" w:cs="Arial"/>
+                <w:sz w:val="20"/>
+                <w:szCs w:val="20"/>
+              </w:rPr>
+            </w:pPr>
+            <w:r>
+              <w:rPr>
+                <w:rFonts w:ascii="Arial" w:hAnsi="Arial" w:cs="Arial"/>
+                <w:b/>
+                <w:sz w:val="20"/>
+                <w:szCs w:val="20"/>
+              </w:rPr>
+              <w:t>Fit Criterion:</w:t>
+            </w:r>
+            <w:r>
+              <w:rPr>
+                <w:rFonts w:ascii="Arial" w:hAnsi="Arial" w:cs="Arial"/>
+                <w:sz w:val="20"/>
+                <w:szCs w:val="20"/>
+              </w:rPr>
+              <w:t xml:space="preserve"> Authors successfully modify their submissions.</w:t>
+            </w:r>
+          </w:p>
+        </w:tc>
+      </w:tr>
+      <w:tr>
+        <w:tc>
+          <w:tcPr>
+            <w:tcW w:w="9242" w:type="dxa"/>
+            <w:gridSpan w:val="3"/>
+          </w:tcPr>
+          <w:p>
+            <w:pPr>
+              <w:jc w:val="both"/>
+              <w:rPr>
+                <w:rFonts w:ascii="Arial" w:hAnsi="Arial" w:cs="Arial"/>
+                <w:sz w:val="20"/>
+                <w:szCs w:val="20"/>
+              </w:rPr>
+            </w:pPr>
+            <w:r>
+              <w:rPr>
+                <w:rFonts w:ascii="Arial" w:hAnsi="Arial" w:cs="Arial"/>
+                <w:b/>
+                <w:sz w:val="20"/>
+                <w:szCs w:val="20"/>
+              </w:rPr>
+              <w:t xml:space="preserve">Dependencies: </w:t>
+            </w:r>
+            <w:r>
+              <w:rPr>
+                <w:rFonts w:ascii="Arial" w:hAnsi="Arial" w:cs="Arial"/>
+                <w:sz w:val="20"/>
+                <w:szCs w:val="20"/>
+              </w:rPr>
+              <w:t>User must have submitted a paper. Refer to F_3.1.2.1_01.</w:t>
+            </w:r>
+          </w:p>
+        </w:tc>
+      </w:tr>
+      <w:tr>
+        <w:tc>
+          <w:tcPr>
+            <w:tcW w:w="9242" w:type="dxa"/>
+            <w:gridSpan w:val="3"/>
+          </w:tcPr>
+          <w:p>
+            <w:pPr>
+              <w:jc w:val="both"/>
+              <w:rPr>
+                <w:rFonts w:ascii="Arial" w:hAnsi="Arial" w:cs="Arial"/>
+                <w:sz w:val="20"/>
+                <w:szCs w:val="20"/>
+              </w:rPr>
+            </w:pPr>
+            <w:r>
+              <w:rPr>
+                <w:rFonts w:ascii="Arial" w:hAnsi="Arial" w:cs="Arial"/>
+                <w:b/>
+                <w:sz w:val="20"/>
+                <w:szCs w:val="20"/>
+              </w:rPr>
+              <w:t>Classification:</w:t>
+            </w:r>
+            <w:r>
+              <w:rPr>
+                <w:rFonts w:ascii="Arial" w:hAnsi="Arial" w:cs="Arial"/>
+                <w:sz w:val="20"/>
+                <w:szCs w:val="20"/>
+              </w:rPr>
+              <w:t xml:space="preserve"> Mandatory</w:t>
+            </w:r>
+          </w:p>
+        </w:tc>
+      </w:tr>
+      <w:tr>
+        <w:tc>
+          <w:tcPr>
+            <w:tcW w:w="9242" w:type="dxa"/>
+            <w:gridSpan w:val="3"/>
+          </w:tcPr>
+          <w:p>
+            <w:pPr>
+              <w:jc w:val="both"/>
+              <w:rPr>
+                <w:rFonts w:ascii="Arial" w:hAnsi="Arial" w:cs="Arial"/>
+                <w:sz w:val="20"/>
+                <w:szCs w:val="20"/>
+              </w:rPr>
+            </w:pPr>
+            <w:r>
+              <w:rPr>
+                <w:rFonts w:ascii="Arial" w:hAnsi="Arial" w:cs="Arial"/>
+                <w:b/>
+                <w:sz w:val="20"/>
+                <w:szCs w:val="20"/>
+              </w:rPr>
+              <w:t>History:</w:t>
+            </w:r>
+            <w:r>
+              <w:rPr>
+                <w:rFonts w:ascii="Arial" w:hAnsi="Arial" w:cs="Arial"/>
+                <w:sz w:val="20"/>
+                <w:szCs w:val="20"/>
+              </w:rPr>
+              <w:t xml:space="preserve"> </w:t>
             </w:r>
           </w:p>
           <w:p>
@@ -9015,103 +9558,25 @@
                 <w:sz w:val="20"/>
                 <w:szCs w:val="20"/>
               </w:rPr>
-              <w:t>Information of author includes</w:t>
-            </w:r>
-          </w:p>
-          <w:p>
-            <w:pPr>
-              <w:pStyle w:val="ListParagraph"/>
-              <w:numPr>
-                <w:ilvl w:val="0"/>
-                <w:numId w:val="4"/>
-              </w:numPr>
-              <w:spacing w:after="0" w:line="240" w:lineRule="auto"/>
-              <w:jc w:val="both"/>
-              <w:rPr>
-                <w:rFonts w:ascii="Arial" w:hAnsi="Arial" w:cs="Arial"/>
-                <w:sz w:val="20"/>
-                <w:szCs w:val="20"/>
-              </w:rPr>
-            </w:pPr>
-            <w:r>
-              <w:rPr>
-                <w:rFonts w:ascii="Arial" w:hAnsi="Arial" w:cs="Arial"/>
-                <w:sz w:val="20"/>
-                <w:szCs w:val="20"/>
-              </w:rPr>
-              <w:t>First Name</w:t>
-            </w:r>
-          </w:p>
-          <w:p>
-            <w:pPr>
-              <w:pStyle w:val="ListParagraph"/>
-              <w:numPr>
-                <w:ilvl w:val="0"/>
-                <w:numId w:val="4"/>
-              </w:numPr>
-              <w:spacing w:after="0" w:line="240" w:lineRule="auto"/>
-              <w:jc w:val="both"/>
-              <w:rPr>
-                <w:rFonts w:ascii="Arial" w:hAnsi="Arial" w:cs="Arial"/>
-                <w:sz w:val="20"/>
-                <w:szCs w:val="20"/>
-              </w:rPr>
-            </w:pPr>
-            <w:r>
-              <w:rPr>
-                <w:rFonts w:ascii="Arial" w:hAnsi="Arial" w:cs="Arial"/>
-                <w:sz w:val="20"/>
-                <w:szCs w:val="20"/>
-              </w:rPr>
-              <w:t>Last Name</w:t>
-            </w:r>
-          </w:p>
-          <w:p>
-            <w:pPr>
-              <w:pStyle w:val="ListParagraph"/>
-              <w:numPr>
-                <w:ilvl w:val="0"/>
-                <w:numId w:val="4"/>
-              </w:numPr>
-              <w:spacing w:after="0" w:line="240" w:lineRule="auto"/>
-              <w:jc w:val="both"/>
-              <w:rPr>
-                <w:rFonts w:ascii="Arial" w:hAnsi="Arial" w:cs="Arial"/>
-                <w:sz w:val="20"/>
-                <w:szCs w:val="20"/>
-              </w:rPr>
-            </w:pPr>
-            <w:r>
-              <w:rPr>
-                <w:rFonts w:ascii="Arial" w:hAnsi="Arial" w:cs="Arial"/>
-                <w:sz w:val="20"/>
-                <w:szCs w:val="20"/>
-              </w:rPr>
-              <w:t>Email</w:t>
-            </w:r>
-          </w:p>
-          <w:p>
-            <w:pPr>
-              <w:pStyle w:val="ListParagraph"/>
-              <w:numPr>
-                <w:ilvl w:val="0"/>
-                <w:numId w:val="4"/>
-              </w:numPr>
-              <w:spacing w:after="0" w:line="240" w:lineRule="auto"/>
-              <w:jc w:val="both"/>
-              <w:rPr>
-                <w:rFonts w:ascii="Arial" w:hAnsi="Arial" w:cs="Arial"/>
-                <w:sz w:val="20"/>
-                <w:szCs w:val="20"/>
-              </w:rPr>
-            </w:pPr>
-            <w:r>
-              <w:rPr>
-                <w:rFonts w:ascii="Arial" w:hAnsi="Arial" w:cs="Arial"/>
-                <w:sz w:val="20"/>
-                <w:szCs w:val="20"/>
-              </w:rPr>
-              <w:t>University</w:t>
+              <w:t xml:space="preserve">Created by Ng </w:t>
+            </w:r>
+            <w:proofErr w:type="spellStart"/>
+            <w:r>
+              <w:rPr>
+                <w:rFonts w:ascii="Arial" w:hAnsi="Arial" w:cs="Arial"/>
+                <w:sz w:val="20"/>
+                <w:szCs w:val="20"/>
+              </w:rPr>
+              <w:t>Shien</w:t>
+            </w:r>
+            <w:proofErr w:type="spellEnd"/>
+            <w:r>
+              <w:rPr>
+                <w:rFonts w:ascii="Arial" w:hAnsi="Arial" w:cs="Arial"/>
+                <w:sz w:val="20"/>
+                <w:szCs w:val="20"/>
+              </w:rPr>
+              <w:t xml:space="preserve"> Wee on 29/8/2014</w:t>
             </w:r>
           </w:p>
           <w:p>
@@ -9135,168 +9600,7 @@
                 <w:sz w:val="20"/>
                 <w:szCs w:val="20"/>
               </w:rPr>
-              <w:t>Information of paper includes</w:t>
-            </w:r>
-          </w:p>
-          <w:p>
-            <w:pPr>
-              <w:pStyle w:val="ListParagraph"/>
-              <w:numPr>
-                <w:ilvl w:val="0"/>
-                <w:numId w:val="5"/>
-              </w:numPr>
-              <w:spacing w:after="0" w:line="240" w:lineRule="auto"/>
-              <w:jc w:val="both"/>
-              <w:rPr>
-                <w:rFonts w:ascii="Arial" w:hAnsi="Arial" w:cs="Arial"/>
-                <w:sz w:val="20"/>
-                <w:szCs w:val="20"/>
-              </w:rPr>
-            </w:pPr>
-            <w:r>
-              <w:rPr>
-                <w:rFonts w:ascii="Arial" w:hAnsi="Arial" w:cs="Arial"/>
-                <w:sz w:val="20"/>
-                <w:szCs w:val="20"/>
-              </w:rPr>
-              <w:t xml:space="preserve">Title </w:t>
-            </w:r>
-          </w:p>
-          <w:p>
-            <w:pPr>
-              <w:pStyle w:val="ListParagraph"/>
-              <w:numPr>
-                <w:ilvl w:val="0"/>
-                <w:numId w:val="5"/>
-              </w:numPr>
-              <w:spacing w:after="0" w:line="240" w:lineRule="auto"/>
-              <w:jc w:val="both"/>
-              <w:rPr>
-                <w:rFonts w:ascii="Arial" w:hAnsi="Arial" w:cs="Arial"/>
-                <w:sz w:val="20"/>
-                <w:szCs w:val="20"/>
-              </w:rPr>
-            </w:pPr>
-            <w:r>
-              <w:rPr>
-                <w:rFonts w:ascii="Arial" w:hAnsi="Arial" w:cs="Arial"/>
-                <w:sz w:val="20"/>
-                <w:szCs w:val="20"/>
-              </w:rPr>
-              <w:t>Abstract</w:t>
-            </w:r>
-          </w:p>
-          <w:p>
-            <w:pPr>
-              <w:pStyle w:val="ListParagraph"/>
-              <w:numPr>
-                <w:ilvl w:val="0"/>
-                <w:numId w:val="5"/>
-              </w:numPr>
-              <w:spacing w:after="0" w:line="240" w:lineRule="auto"/>
-              <w:jc w:val="both"/>
-              <w:rPr>
-                <w:rFonts w:ascii="Arial" w:hAnsi="Arial" w:cs="Arial"/>
-                <w:sz w:val="20"/>
-                <w:szCs w:val="20"/>
-              </w:rPr>
-            </w:pPr>
-            <w:r>
-              <w:rPr>
-                <w:rFonts w:ascii="Arial" w:hAnsi="Arial" w:cs="Arial"/>
-                <w:sz w:val="20"/>
-                <w:szCs w:val="20"/>
-              </w:rPr>
-              <w:t>Keywords</w:t>
-            </w:r>
-          </w:p>
-          <w:p>
-            <w:pPr>
-              <w:jc w:val="both"/>
-              <w:rPr>
-                <w:rFonts w:ascii="Arial" w:hAnsi="Arial" w:cs="Arial"/>
-                <w:sz w:val="20"/>
-                <w:szCs w:val="20"/>
-              </w:rPr>
-            </w:pPr>
-            <w:r>
-              <w:rPr>
-                <w:rFonts w:ascii="Arial" w:hAnsi="Arial" w:cs="Arial"/>
-                <w:sz w:val="20"/>
-                <w:szCs w:val="20"/>
-              </w:rPr>
-              <w:br/>
-              <w:t xml:space="preserve">Authors who submit the paper will fill in details about other authors who have contributed to the paper. Other authors who have contributed to the paper must have an existing account. Authors are permitted to submit an unlimited amount of papers. </w:t>
-            </w:r>
-          </w:p>
-        </w:tc>
-      </w:tr>
-      <w:tr>
-        <w:tc>
-          <w:tcPr>
-            <w:tcW w:w="9242" w:type="dxa"/>
-            <w:gridSpan w:val="3"/>
-          </w:tcPr>
-          <w:p>
-            <w:pPr>
-              <w:jc w:val="both"/>
-              <w:rPr>
-                <w:rFonts w:ascii="Arial" w:hAnsi="Arial" w:cs="Arial"/>
-                <w:sz w:val="20"/>
-                <w:szCs w:val="20"/>
-              </w:rPr>
-            </w:pPr>
-            <w:r>
-              <w:rPr>
-                <w:rFonts w:ascii="Arial" w:hAnsi="Arial" w:cs="Arial"/>
-                <w:b/>
-                <w:sz w:val="20"/>
-                <w:szCs w:val="20"/>
-              </w:rPr>
-              <w:t>Rationale:</w:t>
-            </w:r>
-            <w:r>
-              <w:rPr>
-                <w:rFonts w:ascii="Arial" w:hAnsi="Arial" w:cs="Arial"/>
-                <w:sz w:val="20"/>
-                <w:szCs w:val="20"/>
-              </w:rPr>
-              <w:t xml:space="preserve"> Existing user needs to submit a paper to the system.</w:t>
-            </w:r>
-          </w:p>
-        </w:tc>
-      </w:tr>
-      <w:tr>
-        <w:tc>
-          <w:tcPr>
-            <w:tcW w:w="9242" w:type="dxa"/>
-            <w:gridSpan w:val="3"/>
-          </w:tcPr>
-          <w:p>
-            <w:pPr>
-              <w:jc w:val="both"/>
-              <w:rPr>
-                <w:rFonts w:ascii="Arial" w:hAnsi="Arial" w:cs="Arial"/>
-                <w:sz w:val="20"/>
-                <w:szCs w:val="20"/>
-              </w:rPr>
-            </w:pPr>
-            <w:r>
-              <w:rPr>
-                <w:rFonts w:ascii="Arial" w:hAnsi="Arial" w:cs="Arial"/>
-                <w:b/>
-                <w:sz w:val="20"/>
-                <w:szCs w:val="20"/>
-              </w:rPr>
-              <w:t xml:space="preserve">Source: </w:t>
-            </w:r>
-            <w:r>
-              <w:rPr>
-                <w:rFonts w:ascii="Arial" w:hAnsi="Arial" w:cs="Arial"/>
-                <w:sz w:val="20"/>
-                <w:szCs w:val="20"/>
-              </w:rPr>
-              <w:t xml:space="preserve">Client – </w:t>
+              <w:t xml:space="preserve">Edited by Ng </w:t>
             </w:r>
             <w:proofErr w:type="spellStart"/>
             <w:r>
@@ -9305,7 +9609,7 @@
                 <w:sz w:val="20"/>
                 <w:szCs w:val="20"/>
               </w:rPr>
-              <w:t>Hoa</w:t>
+              <w:t>Shien</w:t>
             </w:r>
             <w:proofErr w:type="spellEnd"/>
             <w:r>
@@ -9314,272 +9618,6 @@
                 <w:sz w:val="20"/>
                 <w:szCs w:val="20"/>
               </w:rPr>
-              <w:t xml:space="preserve"> Dam</w:t>
-            </w:r>
-          </w:p>
-        </w:tc>
-      </w:tr>
-      <w:tr>
-        <w:tc>
-          <w:tcPr>
-            <w:tcW w:w="9242" w:type="dxa"/>
-            <w:gridSpan w:val="3"/>
-          </w:tcPr>
-          <w:p>
-            <w:pPr>
-              <w:jc w:val="both"/>
-              <w:rPr>
-                <w:rFonts w:ascii="Arial" w:hAnsi="Arial" w:cs="Arial"/>
-                <w:sz w:val="20"/>
-                <w:szCs w:val="20"/>
-              </w:rPr>
-            </w:pPr>
-            <w:r>
-              <w:rPr>
-                <w:rFonts w:ascii="Arial" w:hAnsi="Arial" w:cs="Arial"/>
-                <w:b/>
-                <w:sz w:val="20"/>
-                <w:szCs w:val="20"/>
-              </w:rPr>
-              <w:t>Fit Criterion:</w:t>
-            </w:r>
-            <w:r>
-              <w:rPr>
-                <w:rFonts w:ascii="Arial" w:hAnsi="Arial" w:cs="Arial"/>
-                <w:sz w:val="20"/>
-                <w:szCs w:val="20"/>
-              </w:rPr>
-              <w:t xml:space="preserve"> User successfully submits a paper to the system.</w:t>
-            </w:r>
-          </w:p>
-        </w:tc>
-      </w:tr>
-      <w:tr>
-        <w:tc>
-          <w:tcPr>
-            <w:tcW w:w="9242" w:type="dxa"/>
-            <w:gridSpan w:val="3"/>
-          </w:tcPr>
-          <w:p>
-            <w:pPr>
-              <w:jc w:val="both"/>
-              <w:rPr>
-                <w:rFonts w:ascii="Arial" w:hAnsi="Arial" w:cs="Arial"/>
-                <w:sz w:val="20"/>
-                <w:szCs w:val="20"/>
-              </w:rPr>
-            </w:pPr>
-            <w:r>
-              <w:rPr>
-                <w:rFonts w:ascii="Arial" w:hAnsi="Arial" w:cs="Arial"/>
-                <w:b/>
-                <w:sz w:val="20"/>
-                <w:szCs w:val="20"/>
-              </w:rPr>
-              <w:t xml:space="preserve">Dependencies: </w:t>
-            </w:r>
-            <w:r>
-              <w:rPr>
-                <w:rFonts w:ascii="Arial" w:hAnsi="Arial" w:cs="Arial"/>
-                <w:sz w:val="20"/>
-                <w:szCs w:val="20"/>
-              </w:rPr>
-              <w:t>User who submits a paper must have an existing account. Other authors who have contributed to the paper must also have an existing account. Refer to F_3.1.1.3_01.</w:t>
-            </w:r>
-          </w:p>
-        </w:tc>
-      </w:tr>
-      <w:tr>
-        <w:tc>
-          <w:tcPr>
-            <w:tcW w:w="9242" w:type="dxa"/>
-            <w:gridSpan w:val="3"/>
-          </w:tcPr>
-          <w:p>
-            <w:pPr>
-              <w:jc w:val="both"/>
-              <w:rPr>
-                <w:rFonts w:ascii="Arial" w:hAnsi="Arial" w:cs="Arial"/>
-                <w:sz w:val="20"/>
-                <w:szCs w:val="20"/>
-              </w:rPr>
-            </w:pPr>
-            <w:r>
-              <w:rPr>
-                <w:rFonts w:ascii="Arial" w:hAnsi="Arial" w:cs="Arial"/>
-                <w:b/>
-                <w:sz w:val="20"/>
-                <w:szCs w:val="20"/>
-              </w:rPr>
-              <w:t>Classification:</w:t>
-            </w:r>
-            <w:r>
-              <w:rPr>
-                <w:rFonts w:ascii="Arial" w:hAnsi="Arial" w:cs="Arial"/>
-                <w:sz w:val="20"/>
-                <w:szCs w:val="20"/>
-              </w:rPr>
-              <w:t xml:space="preserve"> Mandatory</w:t>
-            </w:r>
-          </w:p>
-        </w:tc>
-      </w:tr>
-      <w:tr>
-        <w:tc>
-          <w:tcPr>
-            <w:tcW w:w="9242" w:type="dxa"/>
-            <w:gridSpan w:val="3"/>
-          </w:tcPr>
-          <w:p>
-            <w:pPr>
-              <w:jc w:val="both"/>
-              <w:rPr>
-                <w:rFonts w:ascii="Arial" w:hAnsi="Arial" w:cs="Arial"/>
-                <w:sz w:val="20"/>
-                <w:szCs w:val="20"/>
-              </w:rPr>
-            </w:pPr>
-            <w:r>
-              <w:rPr>
-                <w:rFonts w:ascii="Arial" w:hAnsi="Arial" w:cs="Arial"/>
-                <w:b/>
-                <w:sz w:val="20"/>
-                <w:szCs w:val="20"/>
-              </w:rPr>
-              <w:t>History:</w:t>
-            </w:r>
-            <w:r>
-              <w:rPr>
-                <w:rFonts w:ascii="Arial" w:hAnsi="Arial" w:cs="Arial"/>
-                <w:sz w:val="20"/>
-                <w:szCs w:val="20"/>
-              </w:rPr>
-              <w:t xml:space="preserve"> </w:t>
-            </w:r>
-          </w:p>
-          <w:p>
-            <w:pPr>
-              <w:pStyle w:val="ListParagraph"/>
-              <w:numPr>
-                <w:ilvl w:val="0"/>
-                <w:numId w:val="3"/>
-              </w:numPr>
-              <w:spacing w:after="0" w:line="240" w:lineRule="auto"/>
-              <w:jc w:val="both"/>
-              <w:rPr>
-                <w:rFonts w:ascii="Arial" w:hAnsi="Arial" w:cs="Arial"/>
-                <w:sz w:val="20"/>
-                <w:szCs w:val="20"/>
-              </w:rPr>
-            </w:pPr>
-            <w:r>
-              <w:rPr>
-                <w:rFonts w:ascii="Arial" w:hAnsi="Arial" w:cs="Arial"/>
-                <w:sz w:val="20"/>
-                <w:szCs w:val="20"/>
-              </w:rPr>
-              <w:t xml:space="preserve">Created by Ng </w:t>
-            </w:r>
-            <w:proofErr w:type="spellStart"/>
-            <w:r>
-              <w:rPr>
-                <w:rFonts w:ascii="Arial" w:hAnsi="Arial" w:cs="Arial"/>
-                <w:sz w:val="20"/>
-                <w:szCs w:val="20"/>
-              </w:rPr>
-              <w:t>Shien</w:t>
-            </w:r>
-            <w:proofErr w:type="spellEnd"/>
-            <w:r>
-              <w:rPr>
-                <w:rFonts w:ascii="Arial" w:hAnsi="Arial" w:cs="Arial"/>
-                <w:sz w:val="20"/>
-                <w:szCs w:val="20"/>
-              </w:rPr>
-              <w:t xml:space="preserve"> Wee on 29/8/2014</w:t>
-            </w:r>
-          </w:p>
-          <w:p>
-            <w:pPr>
-              <w:pStyle w:val="ListParagraph"/>
-              <w:numPr>
-                <w:ilvl w:val="0"/>
-                <w:numId w:val="3"/>
-              </w:numPr>
-              <w:spacing w:after="0" w:line="240" w:lineRule="auto"/>
-              <w:jc w:val="both"/>
-              <w:rPr>
-                <w:rFonts w:ascii="Arial" w:hAnsi="Arial" w:cs="Arial"/>
-                <w:sz w:val="20"/>
-                <w:szCs w:val="20"/>
-              </w:rPr>
-            </w:pPr>
-            <w:r>
-              <w:rPr>
-                <w:rFonts w:ascii="Arial" w:hAnsi="Arial" w:cs="Arial"/>
-                <w:sz w:val="20"/>
-                <w:szCs w:val="20"/>
-              </w:rPr>
-              <w:t xml:space="preserve">Edited by Ng </w:t>
-            </w:r>
-            <w:proofErr w:type="spellStart"/>
-            <w:r>
-              <w:rPr>
-                <w:rFonts w:ascii="Arial" w:hAnsi="Arial" w:cs="Arial"/>
-                <w:sz w:val="20"/>
-                <w:szCs w:val="20"/>
-              </w:rPr>
-              <w:t>Shien</w:t>
-            </w:r>
-            <w:proofErr w:type="spellEnd"/>
-            <w:r>
-              <w:rPr>
-                <w:rFonts w:ascii="Arial" w:hAnsi="Arial" w:cs="Arial"/>
-                <w:sz w:val="20"/>
-                <w:szCs w:val="20"/>
-              </w:rPr>
-              <w:t xml:space="preserve"> Wee on 3/9/2014</w:t>
-            </w:r>
-          </w:p>
-          <w:p>
-            <w:pPr>
-              <w:pStyle w:val="ListParagraph"/>
-              <w:numPr>
-                <w:ilvl w:val="0"/>
-                <w:numId w:val="3"/>
-              </w:numPr>
-              <w:spacing w:after="0" w:line="240" w:lineRule="auto"/>
-              <w:jc w:val="both"/>
-              <w:rPr>
-                <w:rFonts w:ascii="Arial" w:hAnsi="Arial" w:cs="Arial"/>
-                <w:sz w:val="20"/>
-                <w:szCs w:val="20"/>
-              </w:rPr>
-            </w:pPr>
-            <w:r>
-              <w:rPr>
-                <w:rFonts w:ascii="Arial" w:hAnsi="Arial" w:cs="Arial"/>
-                <w:sz w:val="20"/>
-                <w:szCs w:val="20"/>
-              </w:rPr>
-              <w:t xml:space="preserve">Edited by Ng </w:t>
-            </w:r>
-            <w:proofErr w:type="spellStart"/>
-            <w:r>
-              <w:rPr>
-                <w:rFonts w:ascii="Arial" w:hAnsi="Arial" w:cs="Arial"/>
-                <w:sz w:val="20"/>
-                <w:szCs w:val="20"/>
-              </w:rPr>
-              <w:t>Shien</w:t>
-            </w:r>
-            <w:proofErr w:type="spellEnd"/>
-            <w:r>
-              <w:rPr>
-                <w:rFonts w:ascii="Arial" w:hAnsi="Arial" w:cs="Arial"/>
-                <w:sz w:val="20"/>
-                <w:szCs w:val="20"/>
-              </w:rPr>
               <w:t xml:space="preserve"> Wee on 6/9/2014</w:t>
             </w:r>
           </w:p>
@@ -9598,6 +9636,14 @@
       <w:r>
         <w:br w:type="page"/>
       </w:r>
+    </w:p>
+    <w:p>
+      <w:pPr>
+        <w:jc w:val="both"/>
+        <w:rPr>
+          <w:rFonts w:ascii="Arial" w:hAnsi="Arial" w:cs="Arial"/>
+        </w:rPr>
+      </w:pPr>
     </w:p>
     <w:tbl>
       <w:tblPr>
@@ -9631,7 +9677,6 @@
                 <w:sz w:val="20"/>
                 <w:szCs w:val="20"/>
               </w:rPr>
-              <w:lastRenderedPageBreak/>
               <w:t>Requirement #:</w:t>
             </w:r>
             <w:r>
@@ -9640,7 +9685,7 @@
                 <w:sz w:val="20"/>
                 <w:szCs w:val="20"/>
               </w:rPr>
-              <w:t xml:space="preserve"> F_3.1.2.1_02</w:t>
+              <w:t xml:space="preserve"> F_3.1.2.1_03</w:t>
             </w:r>
           </w:p>
         </w:tc>
@@ -9722,7 +9767,7 @@
                 <w:sz w:val="20"/>
                 <w:szCs w:val="20"/>
               </w:rPr>
-              <w:t xml:space="preserve">The system should allow authors to modify their submissions. Modification includes changing the details of the authors and resubmission of paper. This must be done before the submission deadline. </w:t>
+              <w:t xml:space="preserve">The system should be able to assign users who have contributed to the papers automatically. This is related to requirement F_3.1.2.1_01. This process is only done when multiple author details has been added to a paper submission. Based on the email address of the authors (excluding the author who submitted the paper), the system should be able to link the paper to the respective user accounts. </w:t>
             </w:r>
           </w:p>
         </w:tc>
@@ -9757,7 +9802,7 @@
                 <w:sz w:val="20"/>
                 <w:szCs w:val="20"/>
               </w:rPr>
-              <w:t xml:space="preserve"> Authors to modify their submissions.</w:t>
+              <w:t xml:space="preserve"> System to assign users to their papers.</w:t>
             </w:r>
           </w:p>
         </w:tc>
@@ -9845,7 +9890,7 @@
                 <w:sz w:val="20"/>
                 <w:szCs w:val="20"/>
               </w:rPr>
-              <w:t xml:space="preserve"> Authors successfully modify their submissions.</w:t>
+              <w:t xml:space="preserve"> System successfully assigns user to their papers.</w:t>
             </w:r>
           </w:p>
         </w:tc>
@@ -9880,7 +9925,7 @@
                 <w:sz w:val="20"/>
                 <w:szCs w:val="20"/>
               </w:rPr>
-              <w:t>User must have submitted a paper. Refer to F_3.1.2.1_01.</w:t>
+              <w:t>When linking paper to user accounts, user account must exist. Refer to F_3.1.1.3_01.</w:t>
             </w:r>
           </w:p>
         </w:tc>
@@ -10034,7 +10079,7 @@
                 <w:sz w:val="20"/>
                 <w:szCs w:val="20"/>
               </w:rPr>
-              <w:t xml:space="preserve"> Wee on 6/9/2014</w:t>
+              <w:t xml:space="preserve"> Wee on 3/9/2014</w:t>
             </w:r>
           </w:p>
         </w:tc>
@@ -10053,8 +10098,30 @@
         <w:jc w:val="both"/>
         <w:rPr>
           <w:rFonts w:ascii="Arial" w:hAnsi="Arial" w:cs="Arial"/>
-        </w:rPr>
-      </w:pPr>
+          <w:i/>
+        </w:rPr>
+      </w:pPr>
+      <w:r>
+        <w:rPr>
+          <w:rFonts w:ascii="Arial" w:hAnsi="Arial" w:cs="Arial"/>
+          <w:i/>
+        </w:rPr>
+        <w:t>3.1.2.2 Paper assignment to reviewers</w:t>
+      </w:r>
+    </w:p>
+    <w:p>
+      <w:pPr>
+        <w:jc w:val="both"/>
+        <w:rPr>
+          <w:rFonts w:ascii="Arial" w:hAnsi="Arial" w:cs="Arial"/>
+        </w:rPr>
+      </w:pPr>
+      <w:r>
+        <w:rPr>
+          <w:rFonts w:ascii="Arial" w:hAnsi="Arial" w:cs="Arial"/>
+        </w:rPr>
+        <w:t xml:space="preserve">This section includes functionalities for the Program Committees, which are also known as reviewers to be assigned a paper for review. </w:t>
+      </w:r>
     </w:p>
     <w:tbl>
       <w:tblPr>
@@ -10096,7 +10163,7 @@
                 <w:sz w:val="20"/>
                 <w:szCs w:val="20"/>
               </w:rPr>
-              <w:t xml:space="preserve"> F_3.1.2.1_03</w:t>
+              <w:t xml:space="preserve"> F_3.1.2.2_01</w:t>
             </w:r>
           </w:p>
         </w:tc>
@@ -10178,235 +10245,7 @@
                 <w:sz w:val="20"/>
                 <w:szCs w:val="20"/>
               </w:rPr>
-              <w:t xml:space="preserve">The system should be able to assign users who have contributed to the papers automatically. This is related to requirement F_3.1.2.1_01. This process is only done when multiple author details has been added to a paper submission. Based on the email address of the authors (excluding the author who submitted the paper), the system should be able to link the paper to the respective user accounts. </w:t>
-            </w:r>
-          </w:p>
-        </w:tc>
-      </w:tr>
-      <w:tr>
-        <w:tc>
-          <w:tcPr>
-            <w:tcW w:w="9242" w:type="dxa"/>
-            <w:gridSpan w:val="3"/>
-          </w:tcPr>
-          <w:p>
-            <w:pPr>
-              <w:jc w:val="both"/>
-              <w:rPr>
-                <w:rFonts w:ascii="Arial" w:hAnsi="Arial" w:cs="Arial"/>
-                <w:sz w:val="20"/>
-                <w:szCs w:val="20"/>
-              </w:rPr>
-            </w:pPr>
-            <w:r>
-              <w:rPr>
-                <w:rFonts w:ascii="Arial" w:hAnsi="Arial" w:cs="Arial"/>
-                <w:b/>
-                <w:sz w:val="20"/>
-                <w:szCs w:val="20"/>
-              </w:rPr>
-              <w:t>Rationale:</w:t>
-            </w:r>
-            <w:r>
-              <w:rPr>
-                <w:rFonts w:ascii="Arial" w:hAnsi="Arial" w:cs="Arial"/>
-                <w:sz w:val="20"/>
-                <w:szCs w:val="20"/>
-              </w:rPr>
-              <w:t xml:space="preserve"> System to assign users to their papers.</w:t>
-            </w:r>
-          </w:p>
-        </w:tc>
-      </w:tr>
-      <w:tr>
-        <w:tc>
-          <w:tcPr>
-            <w:tcW w:w="9242" w:type="dxa"/>
-            <w:gridSpan w:val="3"/>
-          </w:tcPr>
-          <w:p>
-            <w:pPr>
-              <w:jc w:val="both"/>
-              <w:rPr>
-                <w:rFonts w:ascii="Arial" w:hAnsi="Arial" w:cs="Arial"/>
-                <w:sz w:val="20"/>
-                <w:szCs w:val="20"/>
-              </w:rPr>
-            </w:pPr>
-            <w:r>
-              <w:rPr>
-                <w:rFonts w:ascii="Arial" w:hAnsi="Arial" w:cs="Arial"/>
-                <w:b/>
-                <w:sz w:val="20"/>
-                <w:szCs w:val="20"/>
-              </w:rPr>
-              <w:t xml:space="preserve">Source: </w:t>
-            </w:r>
-            <w:r>
-              <w:rPr>
-                <w:rFonts w:ascii="Arial" w:hAnsi="Arial" w:cs="Arial"/>
-                <w:sz w:val="20"/>
-                <w:szCs w:val="20"/>
-              </w:rPr>
-              <w:t xml:space="preserve">Client – </w:t>
-            </w:r>
-            <w:proofErr w:type="spellStart"/>
-            <w:r>
-              <w:rPr>
-                <w:rFonts w:ascii="Arial" w:hAnsi="Arial" w:cs="Arial"/>
-                <w:sz w:val="20"/>
-                <w:szCs w:val="20"/>
-              </w:rPr>
-              <w:t>Hoa</w:t>
-            </w:r>
-            <w:proofErr w:type="spellEnd"/>
-            <w:r>
-              <w:rPr>
-                <w:rFonts w:ascii="Arial" w:hAnsi="Arial" w:cs="Arial"/>
-                <w:sz w:val="20"/>
-                <w:szCs w:val="20"/>
-              </w:rPr>
-              <w:t xml:space="preserve"> Dam</w:t>
-            </w:r>
-          </w:p>
-        </w:tc>
-      </w:tr>
-      <w:tr>
-        <w:tc>
-          <w:tcPr>
-            <w:tcW w:w="9242" w:type="dxa"/>
-            <w:gridSpan w:val="3"/>
-          </w:tcPr>
-          <w:p>
-            <w:pPr>
-              <w:jc w:val="both"/>
-              <w:rPr>
-                <w:rFonts w:ascii="Arial" w:hAnsi="Arial" w:cs="Arial"/>
-                <w:sz w:val="20"/>
-                <w:szCs w:val="20"/>
-              </w:rPr>
-            </w:pPr>
-            <w:r>
-              <w:rPr>
-                <w:rFonts w:ascii="Arial" w:hAnsi="Arial" w:cs="Arial"/>
-                <w:b/>
-                <w:sz w:val="20"/>
-                <w:szCs w:val="20"/>
-              </w:rPr>
-              <w:t>Fit Criterion:</w:t>
-            </w:r>
-            <w:r>
-              <w:rPr>
-                <w:rFonts w:ascii="Arial" w:hAnsi="Arial" w:cs="Arial"/>
-                <w:sz w:val="20"/>
-                <w:szCs w:val="20"/>
-              </w:rPr>
-              <w:t xml:space="preserve"> System successfully assigns user to their papers.</w:t>
-            </w:r>
-          </w:p>
-        </w:tc>
-      </w:tr>
-      <w:tr>
-        <w:tc>
-          <w:tcPr>
-            <w:tcW w:w="9242" w:type="dxa"/>
-            <w:gridSpan w:val="3"/>
-          </w:tcPr>
-          <w:p>
-            <w:pPr>
-              <w:jc w:val="both"/>
-              <w:rPr>
-                <w:rFonts w:ascii="Arial" w:hAnsi="Arial" w:cs="Arial"/>
-                <w:sz w:val="20"/>
-                <w:szCs w:val="20"/>
-              </w:rPr>
-            </w:pPr>
-            <w:r>
-              <w:rPr>
-                <w:rFonts w:ascii="Arial" w:hAnsi="Arial" w:cs="Arial"/>
-                <w:b/>
-                <w:sz w:val="20"/>
-                <w:szCs w:val="20"/>
-              </w:rPr>
-              <w:t xml:space="preserve">Dependencies: </w:t>
-            </w:r>
-            <w:r>
-              <w:rPr>
-                <w:rFonts w:ascii="Arial" w:hAnsi="Arial" w:cs="Arial"/>
-                <w:sz w:val="20"/>
-                <w:szCs w:val="20"/>
-              </w:rPr>
-              <w:t>When linking paper to user accounts, user account must exist. Refer to F_3.1.1.3_01.</w:t>
-            </w:r>
-          </w:p>
-        </w:tc>
-      </w:tr>
-      <w:tr>
-        <w:tc>
-          <w:tcPr>
-            <w:tcW w:w="9242" w:type="dxa"/>
-            <w:gridSpan w:val="3"/>
-          </w:tcPr>
-          <w:p>
-            <w:pPr>
-              <w:jc w:val="both"/>
-              <w:rPr>
-                <w:rFonts w:ascii="Arial" w:hAnsi="Arial" w:cs="Arial"/>
-                <w:sz w:val="20"/>
-                <w:szCs w:val="20"/>
-              </w:rPr>
-            </w:pPr>
-            <w:r>
-              <w:rPr>
-                <w:rFonts w:ascii="Arial" w:hAnsi="Arial" w:cs="Arial"/>
-                <w:b/>
-                <w:sz w:val="20"/>
-                <w:szCs w:val="20"/>
-              </w:rPr>
-              <w:t>Classification:</w:t>
-            </w:r>
-            <w:r>
-              <w:rPr>
-                <w:rFonts w:ascii="Arial" w:hAnsi="Arial" w:cs="Arial"/>
-                <w:sz w:val="20"/>
-                <w:szCs w:val="20"/>
-              </w:rPr>
-              <w:t xml:space="preserve"> Mandatory</w:t>
-            </w:r>
-          </w:p>
-        </w:tc>
-      </w:tr>
-      <w:tr>
-        <w:tc>
-          <w:tcPr>
-            <w:tcW w:w="9242" w:type="dxa"/>
-            <w:gridSpan w:val="3"/>
-          </w:tcPr>
-          <w:p>
-            <w:pPr>
-              <w:jc w:val="both"/>
-              <w:rPr>
-                <w:rFonts w:ascii="Arial" w:hAnsi="Arial" w:cs="Arial"/>
-                <w:sz w:val="20"/>
-                <w:szCs w:val="20"/>
-              </w:rPr>
-            </w:pPr>
-            <w:r>
-              <w:rPr>
-                <w:rFonts w:ascii="Arial" w:hAnsi="Arial" w:cs="Arial"/>
-                <w:b/>
-                <w:sz w:val="20"/>
-                <w:szCs w:val="20"/>
-              </w:rPr>
-              <w:t>History:</w:t>
-            </w:r>
-            <w:r>
-              <w:rPr>
-                <w:rFonts w:ascii="Arial" w:hAnsi="Arial" w:cs="Arial"/>
-                <w:sz w:val="20"/>
-                <w:szCs w:val="20"/>
-              </w:rPr>
-              <w:t xml:space="preserve"> </w:t>
+              <w:t xml:space="preserve">The system should allow reviewers to look through the list of paper submitted and specify their preferences on each paper. When looking through the list of papers, reviewers are only allowed to look at the following </w:t>
             </w:r>
           </w:p>
           <w:p>
@@ -10430,25 +10269,7 @@
                 <w:sz w:val="20"/>
                 <w:szCs w:val="20"/>
               </w:rPr>
-              <w:t xml:space="preserve">Created by Ng </w:t>
-            </w:r>
-            <w:proofErr w:type="spellStart"/>
-            <w:r>
-              <w:rPr>
-                <w:rFonts w:ascii="Arial" w:hAnsi="Arial" w:cs="Arial"/>
-                <w:sz w:val="20"/>
-                <w:szCs w:val="20"/>
-              </w:rPr>
-              <w:t>Shien</w:t>
-            </w:r>
-            <w:proofErr w:type="spellEnd"/>
-            <w:r>
-              <w:rPr>
-                <w:rFonts w:ascii="Arial" w:hAnsi="Arial" w:cs="Arial"/>
-                <w:sz w:val="20"/>
-                <w:szCs w:val="20"/>
-              </w:rPr>
-              <w:t xml:space="preserve"> Wee on 29/8/2014</w:t>
+              <w:t>Keywords</w:t>
             </w:r>
           </w:p>
           <w:p>
@@ -10472,7 +10293,119 @@
                 <w:sz w:val="20"/>
                 <w:szCs w:val="20"/>
               </w:rPr>
-              <w:t xml:space="preserve">Edited by Ng </w:t>
+              <w:t>Abstract</w:t>
+            </w:r>
+          </w:p>
+          <w:p>
+            <w:pPr>
+              <w:pStyle w:val="ListParagraph"/>
+              <w:numPr>
+                <w:ilvl w:val="0"/>
+                <w:numId w:val="3"/>
+              </w:numPr>
+              <w:spacing w:after="0" w:line="240" w:lineRule="auto"/>
+              <w:jc w:val="both"/>
+              <w:rPr>
+                <w:rFonts w:ascii="Arial" w:hAnsi="Arial" w:cs="Arial"/>
+                <w:sz w:val="20"/>
+                <w:szCs w:val="20"/>
+              </w:rPr>
+            </w:pPr>
+            <w:r>
+              <w:rPr>
+                <w:rFonts w:ascii="Arial" w:hAnsi="Arial" w:cs="Arial"/>
+                <w:sz w:val="20"/>
+                <w:szCs w:val="20"/>
+              </w:rPr>
+              <w:t>Title</w:t>
+            </w:r>
+          </w:p>
+          <w:p>
+            <w:pPr>
+              <w:jc w:val="both"/>
+              <w:rPr>
+                <w:rFonts w:ascii="Arial" w:hAnsi="Arial" w:cs="Arial"/>
+                <w:sz w:val="20"/>
+                <w:szCs w:val="20"/>
+              </w:rPr>
+            </w:pPr>
+            <w:r>
+              <w:rPr>
+                <w:rFonts w:ascii="Arial" w:hAnsi="Arial" w:cs="Arial"/>
+                <w:sz w:val="20"/>
+                <w:szCs w:val="20"/>
+              </w:rPr>
+              <w:t>Preferences that can be specified by the reviewers include “Yes”, “No”, “Maybe” and “Conflict of Interest”.</w:t>
+            </w:r>
+          </w:p>
+        </w:tc>
+      </w:tr>
+      <w:tr>
+        <w:tc>
+          <w:tcPr>
+            <w:tcW w:w="9242" w:type="dxa"/>
+            <w:gridSpan w:val="3"/>
+          </w:tcPr>
+          <w:p>
+            <w:pPr>
+              <w:jc w:val="both"/>
+              <w:rPr>
+                <w:rFonts w:ascii="Arial" w:hAnsi="Arial" w:cs="Arial"/>
+                <w:sz w:val="20"/>
+                <w:szCs w:val="20"/>
+              </w:rPr>
+            </w:pPr>
+            <w:r>
+              <w:rPr>
+                <w:rFonts w:ascii="Arial" w:hAnsi="Arial" w:cs="Arial"/>
+                <w:b/>
+                <w:sz w:val="20"/>
+                <w:szCs w:val="20"/>
+              </w:rPr>
+              <w:t>Rationale:</w:t>
+            </w:r>
+            <w:r>
+              <w:rPr>
+                <w:rFonts w:ascii="Arial" w:hAnsi="Arial" w:cs="Arial"/>
+                <w:sz w:val="20"/>
+                <w:szCs w:val="20"/>
+              </w:rPr>
+              <w:t xml:space="preserve"> Reviewers specify their preference on each paper.</w:t>
+            </w:r>
+          </w:p>
+        </w:tc>
+      </w:tr>
+      <w:tr>
+        <w:tc>
+          <w:tcPr>
+            <w:tcW w:w="9242" w:type="dxa"/>
+            <w:gridSpan w:val="3"/>
+          </w:tcPr>
+          <w:p>
+            <w:pPr>
+              <w:jc w:val="both"/>
+              <w:rPr>
+                <w:rFonts w:ascii="Arial" w:hAnsi="Arial" w:cs="Arial"/>
+                <w:sz w:val="20"/>
+                <w:szCs w:val="20"/>
+              </w:rPr>
+            </w:pPr>
+            <w:r>
+              <w:rPr>
+                <w:rFonts w:ascii="Arial" w:hAnsi="Arial" w:cs="Arial"/>
+                <w:b/>
+                <w:sz w:val="20"/>
+                <w:szCs w:val="20"/>
+              </w:rPr>
+              <w:t xml:space="preserve">Source: </w:t>
+            </w:r>
+            <w:r>
+              <w:rPr>
+                <w:rFonts w:ascii="Arial" w:hAnsi="Arial" w:cs="Arial"/>
+                <w:sz w:val="20"/>
+                <w:szCs w:val="20"/>
+              </w:rPr>
+              <w:t xml:space="preserve">Client – </w:t>
             </w:r>
             <w:proofErr w:type="spellStart"/>
             <w:r>
@@ -10481,6 +10414,164 @@
                 <w:sz w:val="20"/>
                 <w:szCs w:val="20"/>
               </w:rPr>
+              <w:t>Hoa</w:t>
+            </w:r>
+            <w:proofErr w:type="spellEnd"/>
+            <w:r>
+              <w:rPr>
+                <w:rFonts w:ascii="Arial" w:hAnsi="Arial" w:cs="Arial"/>
+                <w:sz w:val="20"/>
+                <w:szCs w:val="20"/>
+              </w:rPr>
+              <w:t xml:space="preserve"> Dam</w:t>
+            </w:r>
+          </w:p>
+        </w:tc>
+      </w:tr>
+      <w:tr>
+        <w:tc>
+          <w:tcPr>
+            <w:tcW w:w="9242" w:type="dxa"/>
+            <w:gridSpan w:val="3"/>
+          </w:tcPr>
+          <w:p>
+            <w:pPr>
+              <w:jc w:val="both"/>
+              <w:rPr>
+                <w:rFonts w:ascii="Arial" w:hAnsi="Arial" w:cs="Arial"/>
+                <w:sz w:val="20"/>
+                <w:szCs w:val="20"/>
+              </w:rPr>
+            </w:pPr>
+            <w:r>
+              <w:rPr>
+                <w:rFonts w:ascii="Arial" w:hAnsi="Arial" w:cs="Arial"/>
+                <w:b/>
+                <w:sz w:val="20"/>
+                <w:szCs w:val="20"/>
+              </w:rPr>
+              <w:t>Fit Criterion:</w:t>
+            </w:r>
+            <w:r>
+              <w:rPr>
+                <w:rFonts w:ascii="Arial" w:hAnsi="Arial" w:cs="Arial"/>
+                <w:sz w:val="20"/>
+                <w:szCs w:val="20"/>
+              </w:rPr>
+              <w:t xml:space="preserve"> Reviewers successfully specify their preference on each paper.</w:t>
+            </w:r>
+          </w:p>
+        </w:tc>
+      </w:tr>
+      <w:tr>
+        <w:tc>
+          <w:tcPr>
+            <w:tcW w:w="9242" w:type="dxa"/>
+            <w:gridSpan w:val="3"/>
+          </w:tcPr>
+          <w:p>
+            <w:pPr>
+              <w:jc w:val="both"/>
+              <w:rPr>
+                <w:rFonts w:ascii="Arial" w:hAnsi="Arial" w:cs="Arial"/>
+                <w:sz w:val="20"/>
+                <w:szCs w:val="20"/>
+              </w:rPr>
+            </w:pPr>
+            <w:r>
+              <w:rPr>
+                <w:rFonts w:ascii="Arial" w:hAnsi="Arial" w:cs="Arial"/>
+                <w:b/>
+                <w:sz w:val="20"/>
+                <w:szCs w:val="20"/>
+              </w:rPr>
+              <w:t xml:space="preserve">Dependencies: </w:t>
+            </w:r>
+            <w:r>
+              <w:rPr>
+                <w:rFonts w:ascii="Arial" w:hAnsi="Arial" w:cs="Arial"/>
+                <w:sz w:val="20"/>
+                <w:szCs w:val="20"/>
+              </w:rPr>
+              <w:t>Reviewers must have an existing account. Refer to F_3.1.1.3_01.</w:t>
+            </w:r>
+          </w:p>
+        </w:tc>
+      </w:tr>
+      <w:tr>
+        <w:tc>
+          <w:tcPr>
+            <w:tcW w:w="9242" w:type="dxa"/>
+            <w:gridSpan w:val="3"/>
+          </w:tcPr>
+          <w:p>
+            <w:pPr>
+              <w:jc w:val="both"/>
+              <w:rPr>
+                <w:rFonts w:ascii="Arial" w:hAnsi="Arial" w:cs="Arial"/>
+                <w:sz w:val="20"/>
+                <w:szCs w:val="20"/>
+              </w:rPr>
+            </w:pPr>
+            <w:r>
+              <w:rPr>
+                <w:rFonts w:ascii="Arial" w:hAnsi="Arial" w:cs="Arial"/>
+                <w:b/>
+                <w:sz w:val="20"/>
+                <w:szCs w:val="20"/>
+              </w:rPr>
+              <w:t>Classification:</w:t>
+            </w:r>
+            <w:r>
+              <w:rPr>
+                <w:rFonts w:ascii="Arial" w:hAnsi="Arial" w:cs="Arial"/>
+                <w:sz w:val="20"/>
+                <w:szCs w:val="20"/>
+              </w:rPr>
+              <w:t xml:space="preserve"> Mandatory</w:t>
+            </w:r>
+          </w:p>
+        </w:tc>
+      </w:tr>
+      <w:tr>
+        <w:tc>
+          <w:tcPr>
+            <w:tcW w:w="9242" w:type="dxa"/>
+            <w:gridSpan w:val="3"/>
+          </w:tcPr>
+          <w:p>
+            <w:pPr>
+              <w:jc w:val="both"/>
+              <w:rPr>
+                <w:rFonts w:ascii="Arial" w:hAnsi="Arial" w:cs="Arial"/>
+                <w:sz w:val="20"/>
+                <w:szCs w:val="20"/>
+              </w:rPr>
+            </w:pPr>
+            <w:r>
+              <w:rPr>
+                <w:rFonts w:ascii="Arial" w:hAnsi="Arial" w:cs="Arial"/>
+                <w:b/>
+                <w:sz w:val="20"/>
+                <w:szCs w:val="20"/>
+              </w:rPr>
+              <w:t>History:</w:t>
+            </w:r>
+            <w:r>
+              <w:rPr>
+                <w:rFonts w:ascii="Arial" w:hAnsi="Arial" w:cs="Arial"/>
+                <w:sz w:val="20"/>
+                <w:szCs w:val="20"/>
+              </w:rPr>
+              <w:t xml:space="preserve"> Created by Ng </w:t>
+            </w:r>
+            <w:proofErr w:type="spellStart"/>
+            <w:r>
+              <w:rPr>
+                <w:rFonts w:ascii="Arial" w:hAnsi="Arial" w:cs="Arial"/>
+                <w:sz w:val="20"/>
+                <w:szCs w:val="20"/>
+              </w:rPr>
               <w:t>Shien</w:t>
             </w:r>
             <w:proofErr w:type="spellEnd"/>
@@ -10490,7 +10581,7 @@
                 <w:sz w:val="20"/>
                 <w:szCs w:val="20"/>
               </w:rPr>
-              <w:t xml:space="preserve"> Wee on 3/9/2014</w:t>
+              <w:t xml:space="preserve"> Wee on 29/8/2014</w:t>
             </w:r>
           </w:p>
         </w:tc>
@@ -10506,33 +10597,12 @@
     </w:p>
     <w:p>
       <w:pPr>
-        <w:jc w:val="both"/>
-        <w:rPr>
-          <w:rFonts w:ascii="Arial" w:hAnsi="Arial" w:cs="Arial"/>
-          <w:i/>
-        </w:rPr>
-      </w:pPr>
-      <w:r>
-        <w:rPr>
-          <w:rFonts w:ascii="Arial" w:hAnsi="Arial" w:cs="Arial"/>
-          <w:i/>
-        </w:rPr>
-        <w:t>3.1.2.2 Paper assignment to reviewers</w:t>
-      </w:r>
-    </w:p>
-    <w:p>
-      <w:pPr>
-        <w:jc w:val="both"/>
-        <w:rPr>
-          <w:rFonts w:ascii="Arial" w:hAnsi="Arial" w:cs="Arial"/>
-        </w:rPr>
-      </w:pPr>
-      <w:r>
-        <w:rPr>
-          <w:rFonts w:ascii="Arial" w:hAnsi="Arial" w:cs="Arial"/>
-        </w:rPr>
-        <w:t xml:space="preserve">This section includes functionalities for the Program Committees, which are also known as reviewers to be assigned a paper for review. </w:t>
-      </w:r>
+        <w:widowControl/>
+        <w:spacing w:line="240" w:lineRule="auto"/>
+        <w:rPr>
+          <w:rFonts w:ascii="Arial" w:hAnsi="Arial" w:cs="Arial"/>
+        </w:rPr>
+      </w:pPr>
     </w:p>
     <w:tbl>
       <w:tblPr>
@@ -10574,7 +10644,7 @@
                 <w:sz w:val="20"/>
                 <w:szCs w:val="20"/>
               </w:rPr>
-              <w:t xml:space="preserve"> F_3.1.2.2_01</w:t>
+              <w:t xml:space="preserve"> F_3.1.2.2_02</w:t>
             </w:r>
           </w:p>
         </w:tc>
@@ -10656,97 +10726,7 @@
                 <w:sz w:val="20"/>
                 <w:szCs w:val="20"/>
               </w:rPr>
-              <w:t xml:space="preserve">The system should allow reviewers to look through the list of paper submitted and specify their preferences on each paper. When looking through the list of papers, reviewers are only allowed to look at the following </w:t>
-            </w:r>
-          </w:p>
-          <w:p>
-            <w:pPr>
-              <w:pStyle w:val="ListParagraph"/>
-              <w:numPr>
-                <w:ilvl w:val="0"/>
-                <w:numId w:val="3"/>
-              </w:numPr>
-              <w:spacing w:after="0" w:line="240" w:lineRule="auto"/>
-              <w:jc w:val="both"/>
-              <w:rPr>
-                <w:rFonts w:ascii="Arial" w:hAnsi="Arial" w:cs="Arial"/>
-                <w:sz w:val="20"/>
-                <w:szCs w:val="20"/>
-              </w:rPr>
-            </w:pPr>
-            <w:r>
-              <w:rPr>
-                <w:rFonts w:ascii="Arial" w:hAnsi="Arial" w:cs="Arial"/>
-                <w:sz w:val="20"/>
-                <w:szCs w:val="20"/>
-              </w:rPr>
-              <w:t>Keywords</w:t>
-            </w:r>
-          </w:p>
-          <w:p>
-            <w:pPr>
-              <w:pStyle w:val="ListParagraph"/>
-              <w:numPr>
-                <w:ilvl w:val="0"/>
-                <w:numId w:val="3"/>
-              </w:numPr>
-              <w:spacing w:after="0" w:line="240" w:lineRule="auto"/>
-              <w:jc w:val="both"/>
-              <w:rPr>
-                <w:rFonts w:ascii="Arial" w:hAnsi="Arial" w:cs="Arial"/>
-                <w:sz w:val="20"/>
-                <w:szCs w:val="20"/>
-              </w:rPr>
-            </w:pPr>
-            <w:r>
-              <w:rPr>
-                <w:rFonts w:ascii="Arial" w:hAnsi="Arial" w:cs="Arial"/>
-                <w:sz w:val="20"/>
-                <w:szCs w:val="20"/>
-              </w:rPr>
-              <w:t>Abstract</w:t>
-            </w:r>
-          </w:p>
-          <w:p>
-            <w:pPr>
-              <w:pStyle w:val="ListParagraph"/>
-              <w:numPr>
-                <w:ilvl w:val="0"/>
-                <w:numId w:val="3"/>
-              </w:numPr>
-              <w:spacing w:after="0" w:line="240" w:lineRule="auto"/>
-              <w:jc w:val="both"/>
-              <w:rPr>
-                <w:rFonts w:ascii="Arial" w:hAnsi="Arial" w:cs="Arial"/>
-                <w:sz w:val="20"/>
-                <w:szCs w:val="20"/>
-              </w:rPr>
-            </w:pPr>
-            <w:r>
-              <w:rPr>
-                <w:rFonts w:ascii="Arial" w:hAnsi="Arial" w:cs="Arial"/>
-                <w:sz w:val="20"/>
-                <w:szCs w:val="20"/>
-              </w:rPr>
-              <w:t>Title</w:t>
-            </w:r>
-          </w:p>
-          <w:p>
-            <w:pPr>
-              <w:jc w:val="both"/>
-              <w:rPr>
-                <w:rFonts w:ascii="Arial" w:hAnsi="Arial" w:cs="Arial"/>
-                <w:sz w:val="20"/>
-                <w:szCs w:val="20"/>
-              </w:rPr>
-            </w:pPr>
-            <w:r>
-              <w:rPr>
-                <w:rFonts w:ascii="Arial" w:hAnsi="Arial" w:cs="Arial"/>
-                <w:sz w:val="20"/>
-                <w:szCs w:val="20"/>
-              </w:rPr>
-              <w:t>Preferences that can be specified by the reviewers include “Yes”, “No”, “Maybe” and “Conflict of Interest”.</w:t>
+              <w:t xml:space="preserve">The system should allow PC chairs to automate the process of specifying user preferences on papers. This process is only done if a user has not specified any preferences on a paper. This automation process involves looking through the keywords of the paper submitted with the expertise of the reviewer. A percentage value would be given on how closely related they are. Closely related being how many keywords match the expertise of the reviewer. The higher the percentage, the more closely related they are. </w:t>
             </w:r>
           </w:p>
         </w:tc>
@@ -10781,7 +10761,7 @@
                 <w:sz w:val="20"/>
                 <w:szCs w:val="20"/>
               </w:rPr>
-              <w:t xml:space="preserve"> Reviewers specify their preference on each paper.</w:t>
+              <w:t xml:space="preserve"> System needs to automatically assign preferences to paper.</w:t>
             </w:r>
           </w:p>
         </w:tc>
@@ -10869,7 +10849,7 @@
                 <w:sz w:val="20"/>
                 <w:szCs w:val="20"/>
               </w:rPr>
-              <w:t xml:space="preserve"> Reviewers successfully specify their preference on each paper.</w:t>
+              <w:t xml:space="preserve"> System successfully assigns preferences to paper.</w:t>
             </w:r>
           </w:p>
         </w:tc>
@@ -10904,7 +10884,7 @@
                 <w:sz w:val="20"/>
                 <w:szCs w:val="20"/>
               </w:rPr>
-              <w:t>Reviewers must have an existing account. Refer to F_3.1.1.3_01.</w:t>
+              <w:t>None.</w:t>
             </w:r>
           </w:p>
         </w:tc>
@@ -11008,18 +10988,11 @@
     </w:p>
     <w:p>
       <w:pPr>
-        <w:widowControl/>
-        <w:spacing w:line="240" w:lineRule="auto"/>
-        <w:rPr>
-          <w:rFonts w:ascii="Arial" w:hAnsi="Arial" w:cs="Arial"/>
-        </w:rPr>
-      </w:pPr>
-      <w:r>
-        <w:rPr>
-          <w:rFonts w:ascii="Arial" w:hAnsi="Arial" w:cs="Arial"/>
-        </w:rPr>
-        <w:br w:type="page"/>
-      </w:r>
+        <w:jc w:val="both"/>
+        <w:rPr>
+          <w:rFonts w:ascii="Arial" w:hAnsi="Arial" w:cs="Arial"/>
+        </w:rPr>
+      </w:pPr>
     </w:p>
     <w:tbl>
       <w:tblPr>
@@ -11053,7 +11026,6 @@
                 <w:sz w:val="20"/>
                 <w:szCs w:val="20"/>
               </w:rPr>
-              <w:lastRenderedPageBreak/>
               <w:t>Requirement #:</w:t>
             </w:r>
             <w:r>
@@ -11062,7 +11034,7 @@
                 <w:sz w:val="20"/>
                 <w:szCs w:val="20"/>
               </w:rPr>
-              <w:t xml:space="preserve"> F_3.1.2.2_02</w:t>
+              <w:t xml:space="preserve"> F_3.1.2.2_03</w:t>
             </w:r>
           </w:p>
         </w:tc>
@@ -11144,7 +11116,55 @@
                 <w:sz w:val="20"/>
                 <w:szCs w:val="20"/>
               </w:rPr>
-              <w:t xml:space="preserve">The system should allow PC chairs to automate the process of specifying user preferences on papers. This process is only done if a user has not specified any preferences on a paper. This automation process involves looking through the keywords of the paper submitted with the expertise of the reviewer. A percentage value would be given on how closely related they are. Closely related being how many keywords match the expertise of the reviewer. The higher the percentage, the more closely related they are. </w:t>
+              <w:t>The system should allow PC chairs to automate the process of assigning papers to the reviewers. This process involves looking at the preferences (Preferences being “Yes”, “No”, “Maybe” or “Conflict of Interest”) of the reviewer and assigns the paper to him/her. There is a possibility where a reviewer can be assigned a paper where his/her preference is “No”. This happens under a certain condition being</w:t>
+            </w:r>
+          </w:p>
+          <w:p>
+            <w:pPr>
+              <w:pStyle w:val="ListParagraph"/>
+              <w:numPr>
+                <w:ilvl w:val="0"/>
+                <w:numId w:val="3"/>
+              </w:numPr>
+              <w:spacing w:after="0" w:line="240" w:lineRule="auto"/>
+              <w:jc w:val="both"/>
+              <w:rPr>
+                <w:rFonts w:ascii="Arial" w:hAnsi="Arial" w:cs="Arial"/>
+                <w:sz w:val="20"/>
+                <w:szCs w:val="20"/>
+              </w:rPr>
+            </w:pPr>
+            <w:r>
+              <w:rPr>
+                <w:rFonts w:ascii="Arial" w:hAnsi="Arial" w:cs="Arial"/>
+                <w:sz w:val="20"/>
+                <w:szCs w:val="20"/>
+              </w:rPr>
+              <w:t>A paper has reached its maximum number of reviewers</w:t>
+            </w:r>
+          </w:p>
+          <w:p>
+            <w:pPr>
+              <w:pStyle w:val="ListParagraph"/>
+              <w:numPr>
+                <w:ilvl w:val="0"/>
+                <w:numId w:val="3"/>
+              </w:numPr>
+              <w:spacing w:after="0" w:line="240" w:lineRule="auto"/>
+              <w:jc w:val="both"/>
+              <w:rPr>
+                <w:rFonts w:ascii="Arial" w:hAnsi="Arial" w:cs="Arial"/>
+                <w:sz w:val="20"/>
+                <w:szCs w:val="20"/>
+              </w:rPr>
+            </w:pPr>
+            <w:r>
+              <w:rPr>
+                <w:rFonts w:ascii="Arial" w:hAnsi="Arial" w:cs="Arial"/>
+                <w:sz w:val="20"/>
+                <w:szCs w:val="20"/>
+              </w:rPr>
+              <w:t>A reviewer has not been assigned the maximum number of papers.</w:t>
             </w:r>
           </w:p>
         </w:tc>
@@ -11179,7 +11199,7 @@
                 <w:sz w:val="20"/>
                 <w:szCs w:val="20"/>
               </w:rPr>
-              <w:t xml:space="preserve"> System needs to automatically assign preferences to paper.</w:t>
+              <w:t xml:space="preserve"> System needs to assign papers to users</w:t>
             </w:r>
           </w:p>
         </w:tc>
@@ -11267,7 +11287,7 @@
                 <w:sz w:val="20"/>
                 <w:szCs w:val="20"/>
               </w:rPr>
-              <w:t xml:space="preserve"> System successfully assigns preferences to paper.</w:t>
+              <w:t xml:space="preserve"> System successfully assign papers to users.</w:t>
             </w:r>
           </w:p>
         </w:tc>
@@ -11302,7 +11322,7 @@
                 <w:sz w:val="20"/>
                 <w:szCs w:val="20"/>
               </w:rPr>
-              <w:t>None.</w:t>
+              <w:t>None</w:t>
             </w:r>
           </w:p>
         </w:tc>
@@ -11452,7 +11472,7 @@
                 <w:sz w:val="20"/>
                 <w:szCs w:val="20"/>
               </w:rPr>
-              <w:t xml:space="preserve"> F_3.1.2.2_03</w:t>
+              <w:t xml:space="preserve"> F_3.1.2.2_04</w:t>
             </w:r>
           </w:p>
         </w:tc>
@@ -11534,55 +11554,7 @@
                 <w:sz w:val="20"/>
                 <w:szCs w:val="20"/>
               </w:rPr>
-              <w:t>The system should allow PC chairs to automate the process of assigning papers to the reviewers. This process involves looking at the preferences (Preferences being “Yes”, “No”, “Maybe” or “Conflict of Interest”) of the reviewer and assigns the paper to him/her. There is a possibility where a reviewer can be assigned a paper where his/her preference is “No”. This happens under a certain condition being</w:t>
-            </w:r>
-          </w:p>
-          <w:p>
-            <w:pPr>
-              <w:pStyle w:val="ListParagraph"/>
-              <w:numPr>
-                <w:ilvl w:val="0"/>
-                <w:numId w:val="3"/>
-              </w:numPr>
-              <w:spacing w:after="0" w:line="240" w:lineRule="auto"/>
-              <w:jc w:val="both"/>
-              <w:rPr>
-                <w:rFonts w:ascii="Arial" w:hAnsi="Arial" w:cs="Arial"/>
-                <w:sz w:val="20"/>
-                <w:szCs w:val="20"/>
-              </w:rPr>
-            </w:pPr>
-            <w:r>
-              <w:rPr>
-                <w:rFonts w:ascii="Arial" w:hAnsi="Arial" w:cs="Arial"/>
-                <w:sz w:val="20"/>
-                <w:szCs w:val="20"/>
-              </w:rPr>
-              <w:t>A paper has reached its maximum number of reviewers</w:t>
-            </w:r>
-          </w:p>
-          <w:p>
-            <w:pPr>
-              <w:pStyle w:val="ListParagraph"/>
-              <w:numPr>
-                <w:ilvl w:val="0"/>
-                <w:numId w:val="3"/>
-              </w:numPr>
-              <w:spacing w:after="0" w:line="240" w:lineRule="auto"/>
-              <w:jc w:val="both"/>
-              <w:rPr>
-                <w:rFonts w:ascii="Arial" w:hAnsi="Arial" w:cs="Arial"/>
-                <w:sz w:val="20"/>
-                <w:szCs w:val="20"/>
-              </w:rPr>
-            </w:pPr>
-            <w:r>
-              <w:rPr>
-                <w:rFonts w:ascii="Arial" w:hAnsi="Arial" w:cs="Arial"/>
-                <w:sz w:val="20"/>
-                <w:szCs w:val="20"/>
-              </w:rPr>
-              <w:t>A reviewer has not been assigned the maximum number of papers.</w:t>
+              <w:t>The system should allow PC Chairs to manually assign paper to reviewers. The automation process may have assigned the paper to reviewers who have a conflict of interest towards the paper.</w:t>
             </w:r>
           </w:p>
         </w:tc>
@@ -11617,7 +11589,7 @@
                 <w:sz w:val="20"/>
                 <w:szCs w:val="20"/>
               </w:rPr>
-              <w:t xml:space="preserve"> System needs to assign papers to users</w:t>
+              <w:t xml:space="preserve"> PC Chairs need to manually assign paper to reviewers.</w:t>
             </w:r>
           </w:p>
         </w:tc>
@@ -11705,7 +11677,7 @@
                 <w:sz w:val="20"/>
                 <w:szCs w:val="20"/>
               </w:rPr>
-              <w:t xml:space="preserve"> System successfully assign papers to users.</w:t>
+              <w:t xml:space="preserve"> PC Chairs successfully assign paper to reviewers.</w:t>
             </w:r>
           </w:p>
         </w:tc>
@@ -11844,7 +11816,8 @@
     </w:p>
     <w:p>
       <w:pPr>
-        <w:jc w:val="both"/>
+        <w:widowControl/>
+        <w:spacing w:line="240" w:lineRule="auto"/>
         <w:rPr>
           <w:rFonts w:ascii="Arial" w:hAnsi="Arial" w:cs="Arial"/>
         </w:rPr>
@@ -11890,404 +11863,6 @@
                 <w:sz w:val="20"/>
                 <w:szCs w:val="20"/>
               </w:rPr>
-              <w:t xml:space="preserve"> F_3.1.2.2_04</w:t>
-            </w:r>
-          </w:p>
-        </w:tc>
-        <w:tc>
-          <w:tcPr>
-            <w:tcW w:w="3081" w:type="dxa"/>
-          </w:tcPr>
-          <w:p>
-            <w:pPr>
-              <w:jc w:val="both"/>
-              <w:rPr>
-                <w:rFonts w:ascii="Arial" w:hAnsi="Arial" w:cs="Arial"/>
-                <w:sz w:val="20"/>
-                <w:szCs w:val="20"/>
-              </w:rPr>
-            </w:pPr>
-            <w:r>
-              <w:rPr>
-                <w:rFonts w:ascii="Arial" w:hAnsi="Arial" w:cs="Arial"/>
-                <w:b/>
-                <w:sz w:val="20"/>
-                <w:szCs w:val="20"/>
-              </w:rPr>
-              <w:t>Requirement Type:</w:t>
-            </w:r>
-            <w:r>
-              <w:rPr>
-                <w:rFonts w:ascii="Arial" w:hAnsi="Arial" w:cs="Arial"/>
-                <w:sz w:val="20"/>
-                <w:szCs w:val="20"/>
-              </w:rPr>
-              <w:t xml:space="preserve"> Functional </w:t>
-            </w:r>
-          </w:p>
-        </w:tc>
-        <w:tc>
-          <w:tcPr>
-            <w:tcW w:w="3081" w:type="dxa"/>
-          </w:tcPr>
-          <w:p>
-            <w:pPr>
-              <w:jc w:val="both"/>
-              <w:rPr>
-                <w:rFonts w:ascii="Arial" w:hAnsi="Arial" w:cs="Arial"/>
-                <w:sz w:val="20"/>
-                <w:szCs w:val="20"/>
-              </w:rPr>
-            </w:pPr>
-          </w:p>
-        </w:tc>
-      </w:tr>
-      <w:tr>
-        <w:tc>
-          <w:tcPr>
-            <w:tcW w:w="9242" w:type="dxa"/>
-            <w:gridSpan w:val="3"/>
-          </w:tcPr>
-          <w:p>
-            <w:pPr>
-              <w:jc w:val="both"/>
-              <w:rPr>
-                <w:rFonts w:ascii="Arial" w:hAnsi="Arial" w:cs="Arial"/>
-                <w:sz w:val="20"/>
-                <w:szCs w:val="20"/>
-              </w:rPr>
-            </w:pPr>
-            <w:r>
-              <w:rPr>
-                <w:rFonts w:ascii="Arial" w:hAnsi="Arial" w:cs="Arial"/>
-                <w:b/>
-                <w:sz w:val="20"/>
-                <w:szCs w:val="20"/>
-              </w:rPr>
-              <w:t xml:space="preserve">Description: </w:t>
-            </w:r>
-            <w:r>
-              <w:rPr>
-                <w:rFonts w:ascii="Arial" w:hAnsi="Arial" w:cs="Arial"/>
-                <w:sz w:val="20"/>
-                <w:szCs w:val="20"/>
-              </w:rPr>
-              <w:t>The system should allow PC Chairs to manually assign paper to reviewers. The automation process may have assigned the paper to reviewers who have a conflict of interest towards the paper.</w:t>
-            </w:r>
-          </w:p>
-        </w:tc>
-      </w:tr>
-      <w:tr>
-        <w:tc>
-          <w:tcPr>
-            <w:tcW w:w="9242" w:type="dxa"/>
-            <w:gridSpan w:val="3"/>
-          </w:tcPr>
-          <w:p>
-            <w:pPr>
-              <w:jc w:val="both"/>
-              <w:rPr>
-                <w:rFonts w:ascii="Arial" w:hAnsi="Arial" w:cs="Arial"/>
-                <w:sz w:val="20"/>
-                <w:szCs w:val="20"/>
-              </w:rPr>
-            </w:pPr>
-            <w:r>
-              <w:rPr>
-                <w:rFonts w:ascii="Arial" w:hAnsi="Arial" w:cs="Arial"/>
-                <w:b/>
-                <w:sz w:val="20"/>
-                <w:szCs w:val="20"/>
-              </w:rPr>
-              <w:t>Rationale:</w:t>
-            </w:r>
-            <w:r>
-              <w:rPr>
-                <w:rFonts w:ascii="Arial" w:hAnsi="Arial" w:cs="Arial"/>
-                <w:sz w:val="20"/>
-                <w:szCs w:val="20"/>
-              </w:rPr>
-              <w:t xml:space="preserve"> PC Chairs need to manually assign paper to reviewers.</w:t>
-            </w:r>
-          </w:p>
-        </w:tc>
-      </w:tr>
-      <w:tr>
-        <w:tc>
-          <w:tcPr>
-            <w:tcW w:w="9242" w:type="dxa"/>
-            <w:gridSpan w:val="3"/>
-          </w:tcPr>
-          <w:p>
-            <w:pPr>
-              <w:jc w:val="both"/>
-              <w:rPr>
-                <w:rFonts w:ascii="Arial" w:hAnsi="Arial" w:cs="Arial"/>
-                <w:sz w:val="20"/>
-                <w:szCs w:val="20"/>
-              </w:rPr>
-            </w:pPr>
-            <w:r>
-              <w:rPr>
-                <w:rFonts w:ascii="Arial" w:hAnsi="Arial" w:cs="Arial"/>
-                <w:b/>
-                <w:sz w:val="20"/>
-                <w:szCs w:val="20"/>
-              </w:rPr>
-              <w:t xml:space="preserve">Source: </w:t>
-            </w:r>
-            <w:r>
-              <w:rPr>
-                <w:rFonts w:ascii="Arial" w:hAnsi="Arial" w:cs="Arial"/>
-                <w:sz w:val="20"/>
-                <w:szCs w:val="20"/>
-              </w:rPr>
-              <w:t xml:space="preserve">Client – </w:t>
-            </w:r>
-            <w:proofErr w:type="spellStart"/>
-            <w:r>
-              <w:rPr>
-                <w:rFonts w:ascii="Arial" w:hAnsi="Arial" w:cs="Arial"/>
-                <w:sz w:val="20"/>
-                <w:szCs w:val="20"/>
-              </w:rPr>
-              <w:t>Hoa</w:t>
-            </w:r>
-            <w:proofErr w:type="spellEnd"/>
-            <w:r>
-              <w:rPr>
-                <w:rFonts w:ascii="Arial" w:hAnsi="Arial" w:cs="Arial"/>
-                <w:sz w:val="20"/>
-                <w:szCs w:val="20"/>
-              </w:rPr>
-              <w:t xml:space="preserve"> Dam</w:t>
-            </w:r>
-          </w:p>
-        </w:tc>
-      </w:tr>
-      <w:tr>
-        <w:tc>
-          <w:tcPr>
-            <w:tcW w:w="9242" w:type="dxa"/>
-            <w:gridSpan w:val="3"/>
-          </w:tcPr>
-          <w:p>
-            <w:pPr>
-              <w:jc w:val="both"/>
-              <w:rPr>
-                <w:rFonts w:ascii="Arial" w:hAnsi="Arial" w:cs="Arial"/>
-                <w:sz w:val="20"/>
-                <w:szCs w:val="20"/>
-              </w:rPr>
-            </w:pPr>
-            <w:r>
-              <w:rPr>
-                <w:rFonts w:ascii="Arial" w:hAnsi="Arial" w:cs="Arial"/>
-                <w:b/>
-                <w:sz w:val="20"/>
-                <w:szCs w:val="20"/>
-              </w:rPr>
-              <w:t>Fit Criterion:</w:t>
-            </w:r>
-            <w:r>
-              <w:rPr>
-                <w:rFonts w:ascii="Arial" w:hAnsi="Arial" w:cs="Arial"/>
-                <w:sz w:val="20"/>
-                <w:szCs w:val="20"/>
-              </w:rPr>
-              <w:t xml:space="preserve"> PC Chairs successfully assign paper to reviewers.</w:t>
-            </w:r>
-          </w:p>
-        </w:tc>
-      </w:tr>
-      <w:tr>
-        <w:tc>
-          <w:tcPr>
-            <w:tcW w:w="9242" w:type="dxa"/>
-            <w:gridSpan w:val="3"/>
-          </w:tcPr>
-          <w:p>
-            <w:pPr>
-              <w:jc w:val="both"/>
-              <w:rPr>
-                <w:rFonts w:ascii="Arial" w:hAnsi="Arial" w:cs="Arial"/>
-                <w:sz w:val="20"/>
-                <w:szCs w:val="20"/>
-              </w:rPr>
-            </w:pPr>
-            <w:r>
-              <w:rPr>
-                <w:rFonts w:ascii="Arial" w:hAnsi="Arial" w:cs="Arial"/>
-                <w:b/>
-                <w:sz w:val="20"/>
-                <w:szCs w:val="20"/>
-              </w:rPr>
-              <w:t xml:space="preserve">Dependencies: </w:t>
-            </w:r>
-            <w:r>
-              <w:rPr>
-                <w:rFonts w:ascii="Arial" w:hAnsi="Arial" w:cs="Arial"/>
-                <w:sz w:val="20"/>
-                <w:szCs w:val="20"/>
-              </w:rPr>
-              <w:t>None</w:t>
-            </w:r>
-          </w:p>
-        </w:tc>
-      </w:tr>
-      <w:tr>
-        <w:tc>
-          <w:tcPr>
-            <w:tcW w:w="9242" w:type="dxa"/>
-            <w:gridSpan w:val="3"/>
-          </w:tcPr>
-          <w:p>
-            <w:pPr>
-              <w:jc w:val="both"/>
-              <w:rPr>
-                <w:rFonts w:ascii="Arial" w:hAnsi="Arial" w:cs="Arial"/>
-                <w:sz w:val="20"/>
-                <w:szCs w:val="20"/>
-              </w:rPr>
-            </w:pPr>
-            <w:r>
-              <w:rPr>
-                <w:rFonts w:ascii="Arial" w:hAnsi="Arial" w:cs="Arial"/>
-                <w:b/>
-                <w:sz w:val="20"/>
-                <w:szCs w:val="20"/>
-              </w:rPr>
-              <w:t>Classification:</w:t>
-            </w:r>
-            <w:r>
-              <w:rPr>
-                <w:rFonts w:ascii="Arial" w:hAnsi="Arial" w:cs="Arial"/>
-                <w:sz w:val="20"/>
-                <w:szCs w:val="20"/>
-              </w:rPr>
-              <w:t xml:space="preserve"> Mandatory</w:t>
-            </w:r>
-          </w:p>
-        </w:tc>
-      </w:tr>
-      <w:tr>
-        <w:tc>
-          <w:tcPr>
-            <w:tcW w:w="9242" w:type="dxa"/>
-            <w:gridSpan w:val="3"/>
-          </w:tcPr>
-          <w:p>
-            <w:pPr>
-              <w:jc w:val="both"/>
-              <w:rPr>
-                <w:rFonts w:ascii="Arial" w:hAnsi="Arial" w:cs="Arial"/>
-                <w:sz w:val="20"/>
-                <w:szCs w:val="20"/>
-              </w:rPr>
-            </w:pPr>
-            <w:r>
-              <w:rPr>
-                <w:rFonts w:ascii="Arial" w:hAnsi="Arial" w:cs="Arial"/>
-                <w:b/>
-                <w:sz w:val="20"/>
-                <w:szCs w:val="20"/>
-              </w:rPr>
-              <w:t>History:</w:t>
-            </w:r>
-            <w:r>
-              <w:rPr>
-                <w:rFonts w:ascii="Arial" w:hAnsi="Arial" w:cs="Arial"/>
-                <w:sz w:val="20"/>
-                <w:szCs w:val="20"/>
-              </w:rPr>
-              <w:t xml:space="preserve"> Created by Ng </w:t>
-            </w:r>
-            <w:proofErr w:type="spellStart"/>
-            <w:r>
-              <w:rPr>
-                <w:rFonts w:ascii="Arial" w:hAnsi="Arial" w:cs="Arial"/>
-                <w:sz w:val="20"/>
-                <w:szCs w:val="20"/>
-              </w:rPr>
-              <w:t>Shien</w:t>
-            </w:r>
-            <w:proofErr w:type="spellEnd"/>
-            <w:r>
-              <w:rPr>
-                <w:rFonts w:ascii="Arial" w:hAnsi="Arial" w:cs="Arial"/>
-                <w:sz w:val="20"/>
-                <w:szCs w:val="20"/>
-              </w:rPr>
-              <w:t xml:space="preserve"> Wee on 29/8/2014</w:t>
-            </w:r>
-          </w:p>
-        </w:tc>
-      </w:tr>
-    </w:tbl>
-    <w:p>
-      <w:pPr>
-        <w:jc w:val="both"/>
-        <w:rPr>
-          <w:rFonts w:ascii="Arial" w:hAnsi="Arial" w:cs="Arial"/>
-        </w:rPr>
-      </w:pPr>
-    </w:p>
-    <w:p>
-      <w:pPr>
-        <w:widowControl/>
-        <w:spacing w:line="240" w:lineRule="auto"/>
-        <w:rPr>
-          <w:rFonts w:ascii="Arial" w:hAnsi="Arial" w:cs="Arial"/>
-        </w:rPr>
-      </w:pPr>
-      <w:r>
-        <w:rPr>
-          <w:rFonts w:ascii="Arial" w:hAnsi="Arial" w:cs="Arial"/>
-        </w:rPr>
-        <w:br w:type="page"/>
-      </w:r>
-    </w:p>
-    <w:tbl>
-      <w:tblPr>
-        <w:tblStyle w:val="TableGrid"/>
-        <w:tblW w:w="0" w:type="auto"/>
-        <w:tblLook w:val="04A0" w:firstRow="1" w:lastRow="0" w:firstColumn="1" w:lastColumn="0" w:noHBand="0" w:noVBand="1"/>
-      </w:tblPr>
-      <w:tblGrid>
-        <w:gridCol w:w="3080"/>
-        <w:gridCol w:w="3081"/>
-        <w:gridCol w:w="3081"/>
-      </w:tblGrid>
-      <w:tr>
-        <w:tc>
-          <w:tcPr>
-            <w:tcW w:w="3080" w:type="dxa"/>
-          </w:tcPr>
-          <w:p>
-            <w:pPr>
-              <w:jc w:val="both"/>
-              <w:rPr>
-                <w:rFonts w:ascii="Arial" w:hAnsi="Arial" w:cs="Arial"/>
-                <w:sz w:val="20"/>
-                <w:szCs w:val="20"/>
-              </w:rPr>
-            </w:pPr>
-            <w:r>
-              <w:rPr>
-                <w:rFonts w:ascii="Arial" w:hAnsi="Arial" w:cs="Arial"/>
-                <w:b/>
-                <w:sz w:val="20"/>
-                <w:szCs w:val="20"/>
-              </w:rPr>
-              <w:lastRenderedPageBreak/>
-              <w:t>Requirement #:</w:t>
-            </w:r>
-            <w:r>
-              <w:rPr>
-                <w:rFonts w:ascii="Arial" w:hAnsi="Arial" w:cs="Arial"/>
-                <w:sz w:val="20"/>
-                <w:szCs w:val="20"/>
-              </w:rPr>
               <w:t xml:space="preserve"> F_3.1.2.2_05</w:t>
             </w:r>
           </w:p>
@@ -12698,11 +12273,28 @@
     </w:p>
     <w:p>
       <w:pPr>
+        <w:widowControl/>
+        <w:spacing w:line="240" w:lineRule="auto"/>
+        <w:rPr>
+          <w:rFonts w:ascii="Arial" w:hAnsi="Arial" w:cs="Arial"/>
+        </w:rPr>
+      </w:pPr>
+      <w:r>
+        <w:rPr>
+          <w:rFonts w:ascii="Arial" w:hAnsi="Arial" w:cs="Arial"/>
+        </w:rPr>
+        <w:br w:type="page"/>
+      </w:r>
+    </w:p>
+    <w:p>
+      <w:pPr>
         <w:jc w:val="both"/>
         <w:rPr>
           <w:rFonts w:ascii="Arial" w:hAnsi="Arial" w:cs="Arial"/>
         </w:rPr>
       </w:pPr>
+      <w:bookmarkStart w:id="7" w:name="_GoBack"/>
+      <w:bookmarkEnd w:id="7"/>
     </w:p>
     <w:tbl>
       <w:tblPr>
@@ -22757,7 +22349,7 @@
               <w:rStyle w:val="PageNumber"/>
               <w:noProof/>
             </w:rPr>
-            <w:t>2</w:t>
+            <w:t>18</w:t>
           </w:r>
           <w:r>
             <w:rPr>
@@ -22928,11 +22520,21 @@
           <w:tcW w:w="6379" w:type="dxa"/>
         </w:tcPr>
         <w:p>
-          <w:fldSimple w:instr=" TITLE  \* MERGEFORMAT ">
-            <w:r>
-              <w:t>Software Requirements Specification</w:t>
-            </w:r>
-          </w:fldSimple>
+          <w:r>
+            <w:fldChar w:fldCharType="begin"/>
+          </w:r>
+          <w:r>
+            <w:instrText xml:space="preserve"> TITLE  \* MERGEFORMAT </w:instrText>
+          </w:r>
+          <w:r>
+            <w:fldChar w:fldCharType="separate"/>
+          </w:r>
+          <w:r>
+            <w:t>Software Requirements Specification</w:t>
+          </w:r>
+          <w:r>
+            <w:fldChar w:fldCharType="end"/>
+          </w:r>
         </w:p>
       </w:tc>
       <w:tc>

</xml_diff>